<commit_message>
Update Dokumentacja zagadanienie komiwojażera.docx
</commit_message>
<xml_diff>
--- a/Komiwojazer/Dokumentacja zagadanienie komiwojażera.docx
+++ b/Komiwojazer/Dokumentacja zagadanienie komiwojażera.docx
@@ -4,6 +4,1347 @@
   <w:body>
     <w:p>
       <w:r>
+        <w:rPr>
+          <w:noProof/>
+        </w:rPr>
+        <w:drawing>
+          <wp:inline distT="0" distB="0" distL="0" distR="0" wp14:anchorId="371A0B31" wp14:editId="075295E0">
+            <wp:extent cx="5715000" cy="5715000"/>
+            <wp:effectExtent l="0" t="0" r="0" b="0"/>
+            <wp:docPr id="4" name="Obraz 4"/>
+            <wp:cNvGraphicFramePr>
+              <a:graphicFrameLocks xmlns:a="http://schemas.openxmlformats.org/drawingml/2006/main" noChangeAspect="1"/>
+            </wp:cNvGraphicFramePr>
+            <a:graphic xmlns:a="http://schemas.openxmlformats.org/drawingml/2006/main">
+              <a:graphicData uri="http://schemas.openxmlformats.org/drawingml/2006/picture">
+                <pic:pic xmlns:pic="http://schemas.openxmlformats.org/drawingml/2006/picture">
+                  <pic:nvPicPr>
+                    <pic:cNvPr id="0" name="Picture 1"/>
+                    <pic:cNvPicPr>
+                      <a:picLocks noChangeAspect="1" noChangeArrowheads="1"/>
+                    </pic:cNvPicPr>
+                  </pic:nvPicPr>
+                  <pic:blipFill>
+                    <a:blip r:embed="rId6">
+                      <a:extLst>
+                        <a:ext uri="{28A0092B-C50C-407E-A947-70E740481C1C}">
+                          <a14:useLocalDpi xmlns:a14="http://schemas.microsoft.com/office/drawing/2010/main" val="0"/>
+                        </a:ext>
+                      </a:extLst>
+                    </a:blip>
+                    <a:srcRect/>
+                    <a:stretch>
+                      <a:fillRect/>
+                    </a:stretch>
+                  </pic:blipFill>
+                  <pic:spPr bwMode="auto">
+                    <a:xfrm>
+                      <a:off x="0" y="0"/>
+                      <a:ext cx="5715000" cy="5715000"/>
+                    </a:xfrm>
+                    <a:prstGeom prst="rect">
+                      <a:avLst/>
+                    </a:prstGeom>
+                    <a:noFill/>
+                    <a:ln>
+                      <a:noFill/>
+                    </a:ln>
+                  </pic:spPr>
+                </pic:pic>
+              </a:graphicData>
+            </a:graphic>
+          </wp:inline>
+        </w:drawing>
+      </w:r>
+    </w:p>
+    <w:p>
+      <w:pPr>
+        <w:jc w:val="center"/>
+        <w:rPr>
+          <w:b/>
+          <w:bCs/>
+          <w:sz w:val="48"/>
+          <w:szCs w:val="48"/>
+        </w:rPr>
+      </w:pPr>
+      <w:r>
+        <w:rPr>
+          <w:b/>
+          <w:bCs/>
+          <w:sz w:val="48"/>
+          <w:szCs w:val="48"/>
+        </w:rPr>
+        <w:t xml:space="preserve">Zagadnienie komiwojażera </w:t>
+      </w:r>
+    </w:p>
+    <w:p>
+      <w:pPr>
+        <w:jc w:val="center"/>
+        <w:rPr>
+          <w:b/>
+          <w:bCs/>
+          <w:sz w:val="48"/>
+          <w:szCs w:val="48"/>
+        </w:rPr>
+      </w:pPr>
+      <w:r>
+        <w:rPr>
+          <w:b/>
+          <w:bCs/>
+          <w:sz w:val="48"/>
+          <w:szCs w:val="48"/>
+        </w:rPr>
+        <w:t>w sieci miejskiej</w:t>
+      </w:r>
+    </w:p>
+    <w:p>
+      <w:pPr>
+        <w:jc w:val="center"/>
+        <w:rPr>
+          <w:b/>
+          <w:bCs/>
+        </w:rPr>
+      </w:pPr>
+    </w:p>
+    <w:p>
+      <w:pPr>
+        <w:jc w:val="center"/>
+        <w:rPr>
+          <w:b/>
+          <w:bCs/>
+          <w:sz w:val="32"/>
+          <w:szCs w:val="32"/>
+        </w:rPr>
+      </w:pPr>
+    </w:p>
+    <w:p>
+      <w:pPr>
+        <w:jc w:val="center"/>
+        <w:rPr>
+          <w:b/>
+          <w:bCs/>
+          <w:sz w:val="32"/>
+          <w:szCs w:val="32"/>
+        </w:rPr>
+      </w:pPr>
+      <w:r>
+        <w:rPr>
+          <w:b/>
+          <w:bCs/>
+          <w:sz w:val="32"/>
+          <w:szCs w:val="32"/>
+        </w:rPr>
+        <w:t>Bartosz Dec</w:t>
+      </w:r>
+      <w:r>
+        <w:rPr>
+          <w:b/>
+          <w:bCs/>
+          <w:sz w:val="32"/>
+          <w:szCs w:val="32"/>
+        </w:rPr>
+        <w:br/>
+        <w:t>Michał Chudzik</w:t>
+      </w:r>
+      <w:r>
+        <w:rPr>
+          <w:b/>
+          <w:bCs/>
+          <w:sz w:val="32"/>
+          <w:szCs w:val="32"/>
+        </w:rPr>
+        <w:br/>
+        <w:t>Aleksander Maciejewski</w:t>
+      </w:r>
+    </w:p>
+    <w:p/>
+    <w:p/>
+    <w:p>
+      <w:r>
+        <w:lastRenderedPageBreak/>
+        <w:t>Spis treści:</w:t>
+      </w:r>
+    </w:p>
+    <w:p>
+      <w:r>
+        <w:t>1.Wstęp</w:t>
+      </w:r>
+    </w:p>
+    <w:p>
+      <w:r>
+        <w:t>1.1 Podstawowe informacje</w:t>
+      </w:r>
+    </w:p>
+    <w:p>
+      <w:r>
+        <w:t xml:space="preserve">Zadaniem programu jest zwizualizowanie problemu zagadnienia komiwojażera w sieci miejskiej z uwzględnieniem dróg jednokierunkowych. Jest to </w:t>
+      </w:r>
+      <w:r>
+        <w:t>problem polegający na znalezieniu optymalnej trasy między punkami, zaczynającą się oraz kończącą na konkretnym punkcie.</w:t>
+      </w:r>
+    </w:p>
+    <w:p>
+      <w:r>
+        <w:t>1.2 Wykorzystane technologie</w:t>
+      </w:r>
+    </w:p>
+    <w:p>
+      <w:r>
+        <w:t>Program został opracowany</w:t>
+      </w:r>
+      <w:r>
+        <w:t xml:space="preserve"> w środowisku programistycznym Visual Studio z wykorzystaniem języka c# oraz WPF.</w:t>
+      </w:r>
+    </w:p>
+    <w:p>
+      <w:r>
+        <w:t>2. Podstawy tematyczne</w:t>
+      </w:r>
+    </w:p>
+    <w:p>
+      <w:r>
+        <w:t>2.1 Opis zagadnienia</w:t>
+      </w:r>
+    </w:p>
+    <w:p>
+      <w:r>
+        <w:t xml:space="preserve">Zagadnienie komiwojażera to </w:t>
+      </w:r>
+      <w:r>
+        <w:t>zagadnienie optymalizacyjne, polegające na znalezieniu minimalnego cyklu Hamiltona w pełnym grafie ważony. Nazwa zagadnienia pochodzi od ilustracji problemu, przedstawiającej go z punktu widzenia wędrownego sprzedawcy nazwanego komiwojażerem. W tym problemie występuje dana liczba miejsc, przez które tytułowy komiwojażer musi przejść. Celem programu jest znalezienie najkrótszej/najszybszej trasy łączącej wszystkie punkty, zaczynając z podanego miejsca oraz powrotu do niego.</w:t>
+      </w:r>
+      <w:r>
+        <w:t xml:space="preserve"> </w:t>
+      </w:r>
+      <w:r>
+        <w:t>Podczas obierania trasy komiwojażer musi również uwzględniać drogi jednokierunkowe występujące w sieci miejskiej</w:t>
+      </w:r>
+      <w:r>
+        <w:t>, powodujące, że odległość od punktu A do punktu B, nie musi być taka sama jak odległość od punktu B do punktu A</w:t>
+      </w:r>
+      <w:r>
+        <w:t>.</w:t>
+      </w:r>
+      <w:r>
+        <w:br/>
+      </w:r>
+    </w:p>
+    <w:p>
+      <w:r>
+        <w:t xml:space="preserve">Początek badań nad tym problemem nie jest jasny. Pierwszy raz wspomniano o nim w podręczniku z 1832 roku. Była tam zawarta przykładowa trasa po Niemczech i Szwajcarii. Niestety w tym podręczniku brakowało matematycznych uzasadnień problemu. </w:t>
+      </w:r>
+    </w:p>
+    <w:p>
+      <w:r>
+        <w:t>Następnie w 1859 roku irlandzki matematyk William Rowan Hamilton sformułował problem ostatnia cyklu o długości n w grafie n-wierzchołkowym.</w:t>
+      </w:r>
+    </w:p>
+    <w:p>
+      <w:r>
+        <w:t>Za pierwszego autora problemu komiwojażera uznaje się austriackiego matematyka Karla Mengera, który jako pierwszy matematycznie sformalizował ten problem w 1930 roku.</w:t>
+      </w:r>
+      <w:r>
+        <w:t xml:space="preserve"> Zwrócił on szczególną uwagę na trudności wynikające z obliczania rozwiązania. </w:t>
+      </w:r>
+    </w:p>
+    <w:p>
+      <w:r>
+        <w:t xml:space="preserve">Pierwsza próba rozwiązania tego problemu miała miejsce w 1937 roku, gdy Merrill </w:t>
+      </w:r>
+      <w:proofErr w:type="spellStart"/>
+      <w:r>
+        <w:t>Flood</w:t>
+      </w:r>
+      <w:proofErr w:type="spellEnd"/>
+      <w:r>
+        <w:t xml:space="preserve"> pracował nad rozwiązaniem problemu wyznaczenia tras przez, które będą przejeżdżać autobusy szkolne.</w:t>
+      </w:r>
+    </w:p>
+    <w:p>
+      <w:r>
+        <w:t>Opis problemu jest bardzo prosty, jednak ma on opinię o bardzo trudnym obliczeniowo procesie optymalizacji. Mimo to problem komiwojażera stał się bardzo popularny. Zainteresowanie tym tematem trwa od lat pięćdziesiątych XX wieku do dziś.</w:t>
+      </w:r>
+    </w:p>
+    <w:p/>
+    <w:p/>
+    <w:p/>
+    <w:p/>
+    <w:p/>
+    <w:p/>
+    <w:p/>
+    <w:p>
+      <w:r>
+        <w:t>Przykład:</w:t>
+      </w:r>
+    </w:p>
+    <w:tbl>
+      <w:tblPr>
+        <w:tblW w:w="5020" w:type="dxa"/>
+        <w:tblCellMar>
+          <w:left w:w="70" w:type="dxa"/>
+          <w:right w:w="70" w:type="dxa"/>
+        </w:tblCellMar>
+        <w:tblLook w:val="04A0" w:firstRow="1" w:lastRow="0" w:firstColumn="1" w:lastColumn="0" w:noHBand="0" w:noVBand="1"/>
+      </w:tblPr>
+      <w:tblGrid>
+        <w:gridCol w:w="960"/>
+        <w:gridCol w:w="1000"/>
+        <w:gridCol w:w="1060"/>
+        <w:gridCol w:w="1100"/>
+        <w:gridCol w:w="900"/>
+      </w:tblGrid>
+      <w:tr>
+        <w:trPr>
+          <w:trHeight w:val="300"/>
+        </w:trPr>
+        <w:tc>
+          <w:tcPr>
+            <w:tcW w:w="960" w:type="dxa"/>
+            <w:tcBorders>
+              <w:top w:val="single" w:sz="4" w:space="0" w:color="auto"/>
+              <w:left w:val="single" w:sz="4" w:space="0" w:color="auto"/>
+              <w:bottom w:val="single" w:sz="4" w:space="0" w:color="auto"/>
+              <w:right w:val="single" w:sz="4" w:space="0" w:color="auto"/>
+            </w:tcBorders>
+            <w:shd w:val="clear" w:color="auto" w:fill="auto"/>
+            <w:noWrap/>
+            <w:vAlign w:val="center"/>
+            <w:hideMark/>
+          </w:tcPr>
+          <w:p>
+            <w:pPr>
+              <w:spacing w:after="0" w:line="240" w:lineRule="auto"/>
+              <w:jc w:val="center"/>
+              <w:rPr>
+                <w:rFonts w:ascii="Calibri" w:eastAsia="Times New Roman" w:hAnsi="Calibri" w:cs="Calibri"/>
+                <w:color w:val="000000"/>
+                <w:lang w:eastAsia="pl-PL"/>
+              </w:rPr>
+            </w:pPr>
+            <w:r>
+              <w:rPr>
+                <w:rFonts w:ascii="Calibri" w:eastAsia="Times New Roman" w:hAnsi="Calibri" w:cs="Calibri"/>
+                <w:color w:val="000000"/>
+                <w:lang w:eastAsia="pl-PL"/>
+              </w:rPr>
+              <w:t> </w:t>
+            </w:r>
+          </w:p>
+        </w:tc>
+        <w:tc>
+          <w:tcPr>
+            <w:tcW w:w="1000" w:type="dxa"/>
+            <w:tcBorders>
+              <w:top w:val="single" w:sz="4" w:space="0" w:color="auto"/>
+              <w:left w:val="nil"/>
+              <w:bottom w:val="single" w:sz="4" w:space="0" w:color="auto"/>
+              <w:right w:val="single" w:sz="4" w:space="0" w:color="auto"/>
+            </w:tcBorders>
+            <w:shd w:val="clear" w:color="auto" w:fill="auto"/>
+            <w:noWrap/>
+            <w:vAlign w:val="center"/>
+            <w:hideMark/>
+          </w:tcPr>
+          <w:p>
+            <w:pPr>
+              <w:spacing w:after="0" w:line="240" w:lineRule="auto"/>
+              <w:jc w:val="center"/>
+              <w:rPr>
+                <w:rFonts w:ascii="Calibri" w:eastAsia="Times New Roman" w:hAnsi="Calibri" w:cs="Calibri"/>
+                <w:color w:val="000000"/>
+                <w:lang w:eastAsia="pl-PL"/>
+              </w:rPr>
+            </w:pPr>
+            <w:r>
+              <w:rPr>
+                <w:rFonts w:ascii="Calibri" w:eastAsia="Times New Roman" w:hAnsi="Calibri" w:cs="Calibri"/>
+                <w:color w:val="000000"/>
+                <w:lang w:eastAsia="pl-PL"/>
+              </w:rPr>
+              <w:t>Punkt A</w:t>
+            </w:r>
+          </w:p>
+        </w:tc>
+        <w:tc>
+          <w:tcPr>
+            <w:tcW w:w="1060" w:type="dxa"/>
+            <w:tcBorders>
+              <w:top w:val="single" w:sz="4" w:space="0" w:color="auto"/>
+              <w:left w:val="nil"/>
+              <w:bottom w:val="single" w:sz="4" w:space="0" w:color="auto"/>
+              <w:right w:val="single" w:sz="4" w:space="0" w:color="auto"/>
+            </w:tcBorders>
+            <w:shd w:val="clear" w:color="auto" w:fill="auto"/>
+            <w:noWrap/>
+            <w:vAlign w:val="center"/>
+            <w:hideMark/>
+          </w:tcPr>
+          <w:p>
+            <w:pPr>
+              <w:spacing w:after="0" w:line="240" w:lineRule="auto"/>
+              <w:jc w:val="center"/>
+              <w:rPr>
+                <w:rFonts w:ascii="Calibri" w:eastAsia="Times New Roman" w:hAnsi="Calibri" w:cs="Calibri"/>
+                <w:color w:val="000000"/>
+                <w:lang w:eastAsia="pl-PL"/>
+              </w:rPr>
+            </w:pPr>
+            <w:r>
+              <w:rPr>
+                <w:rFonts w:ascii="Calibri" w:eastAsia="Times New Roman" w:hAnsi="Calibri" w:cs="Calibri"/>
+                <w:color w:val="000000"/>
+                <w:lang w:eastAsia="pl-PL"/>
+              </w:rPr>
+              <w:t>Punkt B</w:t>
+            </w:r>
+          </w:p>
+        </w:tc>
+        <w:tc>
+          <w:tcPr>
+            <w:tcW w:w="1100" w:type="dxa"/>
+            <w:tcBorders>
+              <w:top w:val="single" w:sz="4" w:space="0" w:color="auto"/>
+              <w:left w:val="nil"/>
+              <w:bottom w:val="single" w:sz="4" w:space="0" w:color="auto"/>
+              <w:right w:val="single" w:sz="4" w:space="0" w:color="auto"/>
+            </w:tcBorders>
+            <w:shd w:val="clear" w:color="auto" w:fill="auto"/>
+            <w:noWrap/>
+            <w:vAlign w:val="center"/>
+            <w:hideMark/>
+          </w:tcPr>
+          <w:p>
+            <w:pPr>
+              <w:spacing w:after="0" w:line="240" w:lineRule="auto"/>
+              <w:jc w:val="center"/>
+              <w:rPr>
+                <w:rFonts w:ascii="Calibri" w:eastAsia="Times New Roman" w:hAnsi="Calibri" w:cs="Calibri"/>
+                <w:color w:val="000000"/>
+                <w:lang w:eastAsia="pl-PL"/>
+              </w:rPr>
+            </w:pPr>
+            <w:r>
+              <w:rPr>
+                <w:rFonts w:ascii="Calibri" w:eastAsia="Times New Roman" w:hAnsi="Calibri" w:cs="Calibri"/>
+                <w:color w:val="000000"/>
+                <w:lang w:eastAsia="pl-PL"/>
+              </w:rPr>
+              <w:t>Punkt C</w:t>
+            </w:r>
+          </w:p>
+        </w:tc>
+        <w:tc>
+          <w:tcPr>
+            <w:tcW w:w="900" w:type="dxa"/>
+            <w:tcBorders>
+              <w:top w:val="single" w:sz="4" w:space="0" w:color="auto"/>
+              <w:left w:val="nil"/>
+              <w:bottom w:val="single" w:sz="4" w:space="0" w:color="auto"/>
+              <w:right w:val="single" w:sz="4" w:space="0" w:color="auto"/>
+            </w:tcBorders>
+            <w:shd w:val="clear" w:color="auto" w:fill="auto"/>
+            <w:noWrap/>
+            <w:vAlign w:val="center"/>
+            <w:hideMark/>
+          </w:tcPr>
+          <w:p>
+            <w:pPr>
+              <w:spacing w:after="0" w:line="240" w:lineRule="auto"/>
+              <w:jc w:val="center"/>
+              <w:rPr>
+                <w:rFonts w:ascii="Calibri" w:eastAsia="Times New Roman" w:hAnsi="Calibri" w:cs="Calibri"/>
+                <w:color w:val="000000"/>
+                <w:lang w:eastAsia="pl-PL"/>
+              </w:rPr>
+            </w:pPr>
+            <w:r>
+              <w:rPr>
+                <w:rFonts w:ascii="Calibri" w:eastAsia="Times New Roman" w:hAnsi="Calibri" w:cs="Calibri"/>
+                <w:color w:val="000000"/>
+                <w:lang w:eastAsia="pl-PL"/>
+              </w:rPr>
+              <w:t>Punkt D</w:t>
+            </w:r>
+          </w:p>
+        </w:tc>
+      </w:tr>
+      <w:tr>
+        <w:trPr>
+          <w:trHeight w:val="495"/>
+        </w:trPr>
+        <w:tc>
+          <w:tcPr>
+            <w:tcW w:w="960" w:type="dxa"/>
+            <w:tcBorders>
+              <w:top w:val="nil"/>
+              <w:left w:val="single" w:sz="4" w:space="0" w:color="auto"/>
+              <w:bottom w:val="single" w:sz="4" w:space="0" w:color="auto"/>
+              <w:right w:val="single" w:sz="4" w:space="0" w:color="auto"/>
+            </w:tcBorders>
+            <w:shd w:val="clear" w:color="auto" w:fill="auto"/>
+            <w:noWrap/>
+            <w:vAlign w:val="center"/>
+            <w:hideMark/>
+          </w:tcPr>
+          <w:p>
+            <w:pPr>
+              <w:spacing w:after="0" w:line="240" w:lineRule="auto"/>
+              <w:jc w:val="center"/>
+              <w:rPr>
+                <w:rFonts w:ascii="Calibri" w:eastAsia="Times New Roman" w:hAnsi="Calibri" w:cs="Calibri"/>
+                <w:color w:val="000000"/>
+                <w:lang w:eastAsia="pl-PL"/>
+              </w:rPr>
+            </w:pPr>
+            <w:r>
+              <w:rPr>
+                <w:rFonts w:ascii="Calibri" w:eastAsia="Times New Roman" w:hAnsi="Calibri" w:cs="Calibri"/>
+                <w:color w:val="000000"/>
+                <w:lang w:eastAsia="pl-PL"/>
+              </w:rPr>
+              <w:t>Punkt A</w:t>
+            </w:r>
+          </w:p>
+        </w:tc>
+        <w:tc>
+          <w:tcPr>
+            <w:tcW w:w="1000" w:type="dxa"/>
+            <w:tcBorders>
+              <w:top w:val="nil"/>
+              <w:left w:val="nil"/>
+              <w:bottom w:val="single" w:sz="4" w:space="0" w:color="auto"/>
+              <w:right w:val="single" w:sz="4" w:space="0" w:color="auto"/>
+            </w:tcBorders>
+            <w:shd w:val="clear" w:color="auto" w:fill="auto"/>
+            <w:noWrap/>
+            <w:vAlign w:val="center"/>
+            <w:hideMark/>
+          </w:tcPr>
+          <w:p>
+            <w:pPr>
+              <w:spacing w:after="0" w:line="240" w:lineRule="auto"/>
+              <w:jc w:val="center"/>
+              <w:rPr>
+                <w:rFonts w:ascii="Calibri" w:eastAsia="Times New Roman" w:hAnsi="Calibri" w:cs="Calibri"/>
+                <w:color w:val="000000"/>
+                <w:lang w:eastAsia="pl-PL"/>
+              </w:rPr>
+            </w:pPr>
+            <w:r>
+              <w:rPr>
+                <w:rFonts w:ascii="Calibri" w:eastAsia="Times New Roman" w:hAnsi="Calibri" w:cs="Calibri"/>
+                <w:color w:val="000000"/>
+                <w:lang w:eastAsia="pl-PL"/>
+              </w:rPr>
+              <w:t>0</w:t>
+            </w:r>
+          </w:p>
+        </w:tc>
+        <w:tc>
+          <w:tcPr>
+            <w:tcW w:w="1060" w:type="dxa"/>
+            <w:tcBorders>
+              <w:top w:val="nil"/>
+              <w:left w:val="nil"/>
+              <w:bottom w:val="single" w:sz="4" w:space="0" w:color="auto"/>
+              <w:right w:val="single" w:sz="4" w:space="0" w:color="auto"/>
+            </w:tcBorders>
+            <w:shd w:val="clear" w:color="auto" w:fill="auto"/>
+            <w:noWrap/>
+            <w:vAlign w:val="center"/>
+            <w:hideMark/>
+          </w:tcPr>
+          <w:p>
+            <w:pPr>
+              <w:spacing w:after="0" w:line="240" w:lineRule="auto"/>
+              <w:jc w:val="center"/>
+              <w:rPr>
+                <w:rFonts w:ascii="Calibri" w:eastAsia="Times New Roman" w:hAnsi="Calibri" w:cs="Calibri"/>
+                <w:color w:val="000000"/>
+                <w:lang w:eastAsia="pl-PL"/>
+              </w:rPr>
+            </w:pPr>
+            <w:r>
+              <w:rPr>
+                <w:rFonts w:ascii="Calibri" w:eastAsia="Times New Roman" w:hAnsi="Calibri" w:cs="Calibri"/>
+                <w:color w:val="000000"/>
+                <w:lang w:eastAsia="pl-PL"/>
+              </w:rPr>
+              <w:t>100</w:t>
+            </w:r>
+          </w:p>
+        </w:tc>
+        <w:tc>
+          <w:tcPr>
+            <w:tcW w:w="1100" w:type="dxa"/>
+            <w:tcBorders>
+              <w:top w:val="nil"/>
+              <w:left w:val="nil"/>
+              <w:bottom w:val="single" w:sz="4" w:space="0" w:color="auto"/>
+              <w:right w:val="single" w:sz="4" w:space="0" w:color="auto"/>
+            </w:tcBorders>
+            <w:shd w:val="clear" w:color="auto" w:fill="auto"/>
+            <w:noWrap/>
+            <w:vAlign w:val="center"/>
+            <w:hideMark/>
+          </w:tcPr>
+          <w:p>
+            <w:pPr>
+              <w:spacing w:after="0" w:line="240" w:lineRule="auto"/>
+              <w:jc w:val="center"/>
+              <w:rPr>
+                <w:rFonts w:ascii="Calibri" w:eastAsia="Times New Roman" w:hAnsi="Calibri" w:cs="Calibri"/>
+                <w:color w:val="000000"/>
+                <w:lang w:eastAsia="pl-PL"/>
+              </w:rPr>
+            </w:pPr>
+            <w:r>
+              <w:rPr>
+                <w:rFonts w:ascii="Calibri" w:eastAsia="Times New Roman" w:hAnsi="Calibri" w:cs="Calibri"/>
+                <w:color w:val="000000"/>
+                <w:lang w:eastAsia="pl-PL"/>
+              </w:rPr>
+              <w:t>200</w:t>
+            </w:r>
+          </w:p>
+        </w:tc>
+        <w:tc>
+          <w:tcPr>
+            <w:tcW w:w="900" w:type="dxa"/>
+            <w:tcBorders>
+              <w:top w:val="nil"/>
+              <w:left w:val="nil"/>
+              <w:bottom w:val="single" w:sz="4" w:space="0" w:color="auto"/>
+              <w:right w:val="single" w:sz="4" w:space="0" w:color="auto"/>
+            </w:tcBorders>
+            <w:shd w:val="clear" w:color="auto" w:fill="auto"/>
+            <w:noWrap/>
+            <w:vAlign w:val="center"/>
+            <w:hideMark/>
+          </w:tcPr>
+          <w:p>
+            <w:pPr>
+              <w:spacing w:after="0" w:line="240" w:lineRule="auto"/>
+              <w:jc w:val="center"/>
+              <w:rPr>
+                <w:rFonts w:ascii="Calibri" w:eastAsia="Times New Roman" w:hAnsi="Calibri" w:cs="Calibri"/>
+                <w:color w:val="000000"/>
+                <w:lang w:eastAsia="pl-PL"/>
+              </w:rPr>
+            </w:pPr>
+            <w:r>
+              <w:rPr>
+                <w:rFonts w:ascii="Calibri" w:eastAsia="Times New Roman" w:hAnsi="Calibri" w:cs="Calibri"/>
+                <w:color w:val="000000"/>
+                <w:lang w:eastAsia="pl-PL"/>
+              </w:rPr>
+              <w:t>150</w:t>
+            </w:r>
+          </w:p>
+        </w:tc>
+      </w:tr>
+      <w:tr>
+        <w:trPr>
+          <w:trHeight w:val="570"/>
+        </w:trPr>
+        <w:tc>
+          <w:tcPr>
+            <w:tcW w:w="960" w:type="dxa"/>
+            <w:tcBorders>
+              <w:top w:val="nil"/>
+              <w:left w:val="single" w:sz="4" w:space="0" w:color="auto"/>
+              <w:bottom w:val="single" w:sz="4" w:space="0" w:color="auto"/>
+              <w:right w:val="single" w:sz="4" w:space="0" w:color="auto"/>
+            </w:tcBorders>
+            <w:shd w:val="clear" w:color="auto" w:fill="auto"/>
+            <w:noWrap/>
+            <w:vAlign w:val="center"/>
+            <w:hideMark/>
+          </w:tcPr>
+          <w:p>
+            <w:pPr>
+              <w:spacing w:after="0" w:line="240" w:lineRule="auto"/>
+              <w:jc w:val="center"/>
+              <w:rPr>
+                <w:rFonts w:ascii="Calibri" w:eastAsia="Times New Roman" w:hAnsi="Calibri" w:cs="Calibri"/>
+                <w:color w:val="000000"/>
+                <w:lang w:eastAsia="pl-PL"/>
+              </w:rPr>
+            </w:pPr>
+            <w:r>
+              <w:rPr>
+                <w:rFonts w:ascii="Calibri" w:eastAsia="Times New Roman" w:hAnsi="Calibri" w:cs="Calibri"/>
+                <w:color w:val="000000"/>
+                <w:lang w:eastAsia="pl-PL"/>
+              </w:rPr>
+              <w:t>Punkt B</w:t>
+            </w:r>
+          </w:p>
+        </w:tc>
+        <w:tc>
+          <w:tcPr>
+            <w:tcW w:w="1000" w:type="dxa"/>
+            <w:tcBorders>
+              <w:top w:val="nil"/>
+              <w:left w:val="nil"/>
+              <w:bottom w:val="single" w:sz="4" w:space="0" w:color="auto"/>
+              <w:right w:val="single" w:sz="4" w:space="0" w:color="auto"/>
+            </w:tcBorders>
+            <w:shd w:val="clear" w:color="auto" w:fill="auto"/>
+            <w:noWrap/>
+            <w:vAlign w:val="center"/>
+            <w:hideMark/>
+          </w:tcPr>
+          <w:p>
+            <w:pPr>
+              <w:spacing w:after="0" w:line="240" w:lineRule="auto"/>
+              <w:jc w:val="center"/>
+              <w:rPr>
+                <w:rFonts w:ascii="Calibri" w:eastAsia="Times New Roman" w:hAnsi="Calibri" w:cs="Calibri"/>
+                <w:color w:val="000000"/>
+                <w:lang w:eastAsia="pl-PL"/>
+              </w:rPr>
+            </w:pPr>
+            <w:r>
+              <w:rPr>
+                <w:rFonts w:ascii="Calibri" w:eastAsia="Times New Roman" w:hAnsi="Calibri" w:cs="Calibri"/>
+                <w:color w:val="000000"/>
+                <w:lang w:eastAsia="pl-PL"/>
+              </w:rPr>
+              <w:t>75</w:t>
+            </w:r>
+          </w:p>
+        </w:tc>
+        <w:tc>
+          <w:tcPr>
+            <w:tcW w:w="1060" w:type="dxa"/>
+            <w:tcBorders>
+              <w:top w:val="nil"/>
+              <w:left w:val="nil"/>
+              <w:bottom w:val="single" w:sz="4" w:space="0" w:color="auto"/>
+              <w:right w:val="single" w:sz="4" w:space="0" w:color="auto"/>
+            </w:tcBorders>
+            <w:shd w:val="clear" w:color="auto" w:fill="auto"/>
+            <w:noWrap/>
+            <w:vAlign w:val="center"/>
+            <w:hideMark/>
+          </w:tcPr>
+          <w:p>
+            <w:pPr>
+              <w:spacing w:after="0" w:line="240" w:lineRule="auto"/>
+              <w:jc w:val="center"/>
+              <w:rPr>
+                <w:rFonts w:ascii="Calibri" w:eastAsia="Times New Roman" w:hAnsi="Calibri" w:cs="Calibri"/>
+                <w:color w:val="000000"/>
+                <w:lang w:eastAsia="pl-PL"/>
+              </w:rPr>
+            </w:pPr>
+            <w:r>
+              <w:rPr>
+                <w:rFonts w:ascii="Calibri" w:eastAsia="Times New Roman" w:hAnsi="Calibri" w:cs="Calibri"/>
+                <w:color w:val="000000"/>
+                <w:lang w:eastAsia="pl-PL"/>
+              </w:rPr>
+              <w:t>0</w:t>
+            </w:r>
+          </w:p>
+        </w:tc>
+        <w:tc>
+          <w:tcPr>
+            <w:tcW w:w="1100" w:type="dxa"/>
+            <w:tcBorders>
+              <w:top w:val="nil"/>
+              <w:left w:val="nil"/>
+              <w:bottom w:val="single" w:sz="4" w:space="0" w:color="auto"/>
+              <w:right w:val="single" w:sz="4" w:space="0" w:color="auto"/>
+            </w:tcBorders>
+            <w:shd w:val="clear" w:color="auto" w:fill="auto"/>
+            <w:noWrap/>
+            <w:vAlign w:val="center"/>
+            <w:hideMark/>
+          </w:tcPr>
+          <w:p>
+            <w:pPr>
+              <w:spacing w:after="0" w:line="240" w:lineRule="auto"/>
+              <w:jc w:val="center"/>
+              <w:rPr>
+                <w:rFonts w:ascii="Calibri" w:eastAsia="Times New Roman" w:hAnsi="Calibri" w:cs="Calibri"/>
+                <w:color w:val="000000"/>
+                <w:lang w:eastAsia="pl-PL"/>
+              </w:rPr>
+            </w:pPr>
+            <w:r>
+              <w:rPr>
+                <w:rFonts w:ascii="Calibri" w:eastAsia="Times New Roman" w:hAnsi="Calibri" w:cs="Calibri"/>
+                <w:color w:val="000000"/>
+                <w:lang w:eastAsia="pl-PL"/>
+              </w:rPr>
+              <w:t>50</w:t>
+            </w:r>
+          </w:p>
+        </w:tc>
+        <w:tc>
+          <w:tcPr>
+            <w:tcW w:w="900" w:type="dxa"/>
+            <w:tcBorders>
+              <w:top w:val="nil"/>
+              <w:left w:val="nil"/>
+              <w:bottom w:val="single" w:sz="4" w:space="0" w:color="auto"/>
+              <w:right w:val="single" w:sz="4" w:space="0" w:color="auto"/>
+            </w:tcBorders>
+            <w:shd w:val="clear" w:color="auto" w:fill="auto"/>
+            <w:noWrap/>
+            <w:vAlign w:val="center"/>
+            <w:hideMark/>
+          </w:tcPr>
+          <w:p>
+            <w:pPr>
+              <w:spacing w:after="0" w:line="240" w:lineRule="auto"/>
+              <w:jc w:val="center"/>
+              <w:rPr>
+                <w:rFonts w:ascii="Calibri" w:eastAsia="Times New Roman" w:hAnsi="Calibri" w:cs="Calibri"/>
+                <w:color w:val="000000"/>
+                <w:lang w:eastAsia="pl-PL"/>
+              </w:rPr>
+            </w:pPr>
+            <w:r>
+              <w:rPr>
+                <w:rFonts w:ascii="Calibri" w:eastAsia="Times New Roman" w:hAnsi="Calibri" w:cs="Calibri"/>
+                <w:color w:val="000000"/>
+                <w:lang w:eastAsia="pl-PL"/>
+              </w:rPr>
+              <w:t>75</w:t>
+            </w:r>
+          </w:p>
+        </w:tc>
+      </w:tr>
+      <w:tr>
+        <w:trPr>
+          <w:trHeight w:val="555"/>
+        </w:trPr>
+        <w:tc>
+          <w:tcPr>
+            <w:tcW w:w="960" w:type="dxa"/>
+            <w:tcBorders>
+              <w:top w:val="nil"/>
+              <w:left w:val="single" w:sz="4" w:space="0" w:color="auto"/>
+              <w:bottom w:val="single" w:sz="4" w:space="0" w:color="auto"/>
+              <w:right w:val="single" w:sz="4" w:space="0" w:color="auto"/>
+            </w:tcBorders>
+            <w:shd w:val="clear" w:color="auto" w:fill="auto"/>
+            <w:noWrap/>
+            <w:vAlign w:val="center"/>
+            <w:hideMark/>
+          </w:tcPr>
+          <w:p>
+            <w:pPr>
+              <w:spacing w:after="0" w:line="240" w:lineRule="auto"/>
+              <w:jc w:val="center"/>
+              <w:rPr>
+                <w:rFonts w:ascii="Calibri" w:eastAsia="Times New Roman" w:hAnsi="Calibri" w:cs="Calibri"/>
+                <w:color w:val="000000"/>
+                <w:lang w:eastAsia="pl-PL"/>
+              </w:rPr>
+            </w:pPr>
+            <w:r>
+              <w:rPr>
+                <w:rFonts w:ascii="Calibri" w:eastAsia="Times New Roman" w:hAnsi="Calibri" w:cs="Calibri"/>
+                <w:color w:val="000000"/>
+                <w:lang w:eastAsia="pl-PL"/>
+              </w:rPr>
+              <w:t>Punkt C</w:t>
+            </w:r>
+          </w:p>
+        </w:tc>
+        <w:tc>
+          <w:tcPr>
+            <w:tcW w:w="1000" w:type="dxa"/>
+            <w:tcBorders>
+              <w:top w:val="nil"/>
+              <w:left w:val="nil"/>
+              <w:bottom w:val="single" w:sz="4" w:space="0" w:color="auto"/>
+              <w:right w:val="single" w:sz="4" w:space="0" w:color="auto"/>
+            </w:tcBorders>
+            <w:shd w:val="clear" w:color="auto" w:fill="auto"/>
+            <w:noWrap/>
+            <w:vAlign w:val="center"/>
+            <w:hideMark/>
+          </w:tcPr>
+          <w:p>
+            <w:pPr>
+              <w:spacing w:after="0" w:line="240" w:lineRule="auto"/>
+              <w:jc w:val="center"/>
+              <w:rPr>
+                <w:rFonts w:ascii="Calibri" w:eastAsia="Times New Roman" w:hAnsi="Calibri" w:cs="Calibri"/>
+                <w:color w:val="000000"/>
+                <w:lang w:eastAsia="pl-PL"/>
+              </w:rPr>
+            </w:pPr>
+            <w:r>
+              <w:rPr>
+                <w:rFonts w:ascii="Calibri" w:eastAsia="Times New Roman" w:hAnsi="Calibri" w:cs="Calibri"/>
+                <w:color w:val="000000"/>
+                <w:lang w:eastAsia="pl-PL"/>
+              </w:rPr>
+              <w:t>220</w:t>
+            </w:r>
+          </w:p>
+        </w:tc>
+        <w:tc>
+          <w:tcPr>
+            <w:tcW w:w="1060" w:type="dxa"/>
+            <w:tcBorders>
+              <w:top w:val="nil"/>
+              <w:left w:val="nil"/>
+              <w:bottom w:val="single" w:sz="4" w:space="0" w:color="auto"/>
+              <w:right w:val="single" w:sz="4" w:space="0" w:color="auto"/>
+            </w:tcBorders>
+            <w:shd w:val="clear" w:color="auto" w:fill="auto"/>
+            <w:noWrap/>
+            <w:vAlign w:val="center"/>
+            <w:hideMark/>
+          </w:tcPr>
+          <w:p>
+            <w:pPr>
+              <w:spacing w:after="0" w:line="240" w:lineRule="auto"/>
+              <w:jc w:val="center"/>
+              <w:rPr>
+                <w:rFonts w:ascii="Calibri" w:eastAsia="Times New Roman" w:hAnsi="Calibri" w:cs="Calibri"/>
+                <w:color w:val="000000"/>
+                <w:lang w:eastAsia="pl-PL"/>
+              </w:rPr>
+            </w:pPr>
+            <w:r>
+              <w:rPr>
+                <w:rFonts w:ascii="Calibri" w:eastAsia="Times New Roman" w:hAnsi="Calibri" w:cs="Calibri"/>
+                <w:color w:val="000000"/>
+                <w:lang w:eastAsia="pl-PL"/>
+              </w:rPr>
+              <w:t>75</w:t>
+            </w:r>
+          </w:p>
+        </w:tc>
+        <w:tc>
+          <w:tcPr>
+            <w:tcW w:w="1100" w:type="dxa"/>
+            <w:tcBorders>
+              <w:top w:val="nil"/>
+              <w:left w:val="nil"/>
+              <w:bottom w:val="single" w:sz="4" w:space="0" w:color="auto"/>
+              <w:right w:val="single" w:sz="4" w:space="0" w:color="auto"/>
+            </w:tcBorders>
+            <w:shd w:val="clear" w:color="auto" w:fill="auto"/>
+            <w:noWrap/>
+            <w:vAlign w:val="center"/>
+            <w:hideMark/>
+          </w:tcPr>
+          <w:p>
+            <w:pPr>
+              <w:spacing w:after="0" w:line="240" w:lineRule="auto"/>
+              <w:jc w:val="center"/>
+              <w:rPr>
+                <w:rFonts w:ascii="Calibri" w:eastAsia="Times New Roman" w:hAnsi="Calibri" w:cs="Calibri"/>
+                <w:color w:val="000000"/>
+                <w:lang w:eastAsia="pl-PL"/>
+              </w:rPr>
+            </w:pPr>
+            <w:r>
+              <w:rPr>
+                <w:rFonts w:ascii="Calibri" w:eastAsia="Times New Roman" w:hAnsi="Calibri" w:cs="Calibri"/>
+                <w:color w:val="000000"/>
+                <w:lang w:eastAsia="pl-PL"/>
+              </w:rPr>
+              <w:t>0</w:t>
+            </w:r>
+          </w:p>
+        </w:tc>
+        <w:tc>
+          <w:tcPr>
+            <w:tcW w:w="900" w:type="dxa"/>
+            <w:tcBorders>
+              <w:top w:val="nil"/>
+              <w:left w:val="nil"/>
+              <w:bottom w:val="single" w:sz="4" w:space="0" w:color="auto"/>
+              <w:right w:val="single" w:sz="4" w:space="0" w:color="auto"/>
+            </w:tcBorders>
+            <w:shd w:val="clear" w:color="auto" w:fill="auto"/>
+            <w:noWrap/>
+            <w:vAlign w:val="center"/>
+            <w:hideMark/>
+          </w:tcPr>
+          <w:p>
+            <w:pPr>
+              <w:spacing w:after="0" w:line="240" w:lineRule="auto"/>
+              <w:jc w:val="center"/>
+              <w:rPr>
+                <w:rFonts w:ascii="Calibri" w:eastAsia="Times New Roman" w:hAnsi="Calibri" w:cs="Calibri"/>
+                <w:color w:val="000000"/>
+                <w:lang w:eastAsia="pl-PL"/>
+              </w:rPr>
+            </w:pPr>
+            <w:r>
+              <w:rPr>
+                <w:rFonts w:ascii="Calibri" w:eastAsia="Times New Roman" w:hAnsi="Calibri" w:cs="Calibri"/>
+                <w:color w:val="000000"/>
+                <w:lang w:eastAsia="pl-PL"/>
+              </w:rPr>
+              <w:t>250</w:t>
+            </w:r>
+          </w:p>
+        </w:tc>
+      </w:tr>
+      <w:tr>
+        <w:trPr>
+          <w:trHeight w:val="690"/>
+        </w:trPr>
+        <w:tc>
+          <w:tcPr>
+            <w:tcW w:w="960" w:type="dxa"/>
+            <w:tcBorders>
+              <w:top w:val="nil"/>
+              <w:left w:val="single" w:sz="4" w:space="0" w:color="auto"/>
+              <w:bottom w:val="single" w:sz="4" w:space="0" w:color="auto"/>
+              <w:right w:val="single" w:sz="4" w:space="0" w:color="auto"/>
+            </w:tcBorders>
+            <w:shd w:val="clear" w:color="auto" w:fill="auto"/>
+            <w:noWrap/>
+            <w:vAlign w:val="center"/>
+            <w:hideMark/>
+          </w:tcPr>
+          <w:p>
+            <w:pPr>
+              <w:spacing w:after="0" w:line="240" w:lineRule="auto"/>
+              <w:jc w:val="center"/>
+              <w:rPr>
+                <w:rFonts w:ascii="Calibri" w:eastAsia="Times New Roman" w:hAnsi="Calibri" w:cs="Calibri"/>
+                <w:color w:val="000000"/>
+                <w:lang w:eastAsia="pl-PL"/>
+              </w:rPr>
+            </w:pPr>
+            <w:r>
+              <w:rPr>
+                <w:rFonts w:ascii="Calibri" w:eastAsia="Times New Roman" w:hAnsi="Calibri" w:cs="Calibri"/>
+                <w:color w:val="000000"/>
+                <w:lang w:eastAsia="pl-PL"/>
+              </w:rPr>
+              <w:t>Punkt D</w:t>
+            </w:r>
+          </w:p>
+        </w:tc>
+        <w:tc>
+          <w:tcPr>
+            <w:tcW w:w="1000" w:type="dxa"/>
+            <w:tcBorders>
+              <w:top w:val="nil"/>
+              <w:left w:val="nil"/>
+              <w:bottom w:val="single" w:sz="4" w:space="0" w:color="auto"/>
+              <w:right w:val="single" w:sz="4" w:space="0" w:color="auto"/>
+            </w:tcBorders>
+            <w:shd w:val="clear" w:color="auto" w:fill="auto"/>
+            <w:noWrap/>
+            <w:vAlign w:val="center"/>
+            <w:hideMark/>
+          </w:tcPr>
+          <w:p>
+            <w:pPr>
+              <w:spacing w:after="0" w:line="240" w:lineRule="auto"/>
+              <w:jc w:val="center"/>
+              <w:rPr>
+                <w:rFonts w:ascii="Calibri" w:eastAsia="Times New Roman" w:hAnsi="Calibri" w:cs="Calibri"/>
+                <w:color w:val="000000"/>
+                <w:lang w:eastAsia="pl-PL"/>
+              </w:rPr>
+            </w:pPr>
+            <w:r>
+              <w:rPr>
+                <w:rFonts w:ascii="Calibri" w:eastAsia="Times New Roman" w:hAnsi="Calibri" w:cs="Calibri"/>
+                <w:color w:val="000000"/>
+                <w:lang w:eastAsia="pl-PL"/>
+              </w:rPr>
+              <w:t>130</w:t>
+            </w:r>
+          </w:p>
+        </w:tc>
+        <w:tc>
+          <w:tcPr>
+            <w:tcW w:w="1060" w:type="dxa"/>
+            <w:tcBorders>
+              <w:top w:val="nil"/>
+              <w:left w:val="nil"/>
+              <w:bottom w:val="single" w:sz="4" w:space="0" w:color="auto"/>
+              <w:right w:val="single" w:sz="4" w:space="0" w:color="auto"/>
+            </w:tcBorders>
+            <w:shd w:val="clear" w:color="auto" w:fill="auto"/>
+            <w:noWrap/>
+            <w:vAlign w:val="center"/>
+            <w:hideMark/>
+          </w:tcPr>
+          <w:p>
+            <w:pPr>
+              <w:spacing w:after="0" w:line="240" w:lineRule="auto"/>
+              <w:jc w:val="center"/>
+              <w:rPr>
+                <w:rFonts w:ascii="Calibri" w:eastAsia="Times New Roman" w:hAnsi="Calibri" w:cs="Calibri"/>
+                <w:color w:val="000000"/>
+                <w:lang w:eastAsia="pl-PL"/>
+              </w:rPr>
+            </w:pPr>
+            <w:r>
+              <w:rPr>
+                <w:rFonts w:ascii="Calibri" w:eastAsia="Times New Roman" w:hAnsi="Calibri" w:cs="Calibri"/>
+                <w:color w:val="000000"/>
+                <w:lang w:eastAsia="pl-PL"/>
+              </w:rPr>
+              <w:t>100</w:t>
+            </w:r>
+          </w:p>
+        </w:tc>
+        <w:tc>
+          <w:tcPr>
+            <w:tcW w:w="1100" w:type="dxa"/>
+            <w:tcBorders>
+              <w:top w:val="nil"/>
+              <w:left w:val="nil"/>
+              <w:bottom w:val="single" w:sz="4" w:space="0" w:color="auto"/>
+              <w:right w:val="single" w:sz="4" w:space="0" w:color="auto"/>
+            </w:tcBorders>
+            <w:shd w:val="clear" w:color="auto" w:fill="auto"/>
+            <w:noWrap/>
+            <w:vAlign w:val="center"/>
+            <w:hideMark/>
+          </w:tcPr>
+          <w:p>
+            <w:pPr>
+              <w:spacing w:after="0" w:line="240" w:lineRule="auto"/>
+              <w:jc w:val="center"/>
+              <w:rPr>
+                <w:rFonts w:ascii="Calibri" w:eastAsia="Times New Roman" w:hAnsi="Calibri" w:cs="Calibri"/>
+                <w:color w:val="000000"/>
+                <w:lang w:eastAsia="pl-PL"/>
+              </w:rPr>
+            </w:pPr>
+            <w:r>
+              <w:rPr>
+                <w:rFonts w:ascii="Calibri" w:eastAsia="Times New Roman" w:hAnsi="Calibri" w:cs="Calibri"/>
+                <w:color w:val="000000"/>
+                <w:lang w:eastAsia="pl-PL"/>
+              </w:rPr>
+              <w:t>280</w:t>
+            </w:r>
+          </w:p>
+        </w:tc>
+        <w:tc>
+          <w:tcPr>
+            <w:tcW w:w="900" w:type="dxa"/>
+            <w:tcBorders>
+              <w:top w:val="nil"/>
+              <w:left w:val="nil"/>
+              <w:bottom w:val="single" w:sz="4" w:space="0" w:color="auto"/>
+              <w:right w:val="single" w:sz="4" w:space="0" w:color="auto"/>
+            </w:tcBorders>
+            <w:shd w:val="clear" w:color="auto" w:fill="auto"/>
+            <w:noWrap/>
+            <w:vAlign w:val="center"/>
+            <w:hideMark/>
+          </w:tcPr>
+          <w:p>
+            <w:pPr>
+              <w:spacing w:after="0" w:line="240" w:lineRule="auto"/>
+              <w:jc w:val="center"/>
+              <w:rPr>
+                <w:rFonts w:ascii="Calibri" w:eastAsia="Times New Roman" w:hAnsi="Calibri" w:cs="Calibri"/>
+                <w:color w:val="000000"/>
+                <w:lang w:eastAsia="pl-PL"/>
+              </w:rPr>
+            </w:pPr>
+            <w:r>
+              <w:rPr>
+                <w:rFonts w:ascii="Calibri" w:eastAsia="Times New Roman" w:hAnsi="Calibri" w:cs="Calibri"/>
+                <w:color w:val="000000"/>
+                <w:lang w:eastAsia="pl-PL"/>
+              </w:rPr>
+              <w:t>0</w:t>
+            </w:r>
+          </w:p>
+        </w:tc>
+      </w:tr>
+    </w:tbl>
+    <w:p/>
+    <w:p>
+      <w:r>
+        <w:t>Zadaniem jest wyznaczenie najkrótszej/najszybszej trasy zaczynającej się np. w punkcie A, przechodząc jednokrotnie przez pozostałe punkty i wrócić z powrotem do punktu początkowego.</w:t>
+      </w:r>
+    </w:p>
+    <w:p>
+      <w:r>
+        <w:t xml:space="preserve">2.2 </w:t>
+      </w:r>
+      <w:r>
+        <w:t>Zwizualizowanie problemu w programie</w:t>
+      </w:r>
+    </w:p>
+    <w:p>
+      <w:r>
+        <w:t>Program zawiera dwie wersje: demonstracyjną oraz pełną.</w:t>
+      </w:r>
+    </w:p>
+    <w:p>
+      <w:r>
+        <w:t xml:space="preserve">Zarówno wersja demonstracyjna jak i pełna wersja zawierają </w:t>
+      </w:r>
+      <w:r>
+        <w:t>zmodyfikowane</w:t>
+      </w:r>
+      <w:r>
+        <w:t xml:space="preserve">, na potrzebę lepszej wizualizacji </w:t>
+      </w:r>
+      <w:r>
+        <w:t>problemu, mapy Manhattanu, jednego z okręgów Nowego Yorku. Na ulicach widoczne są strzałki informujące, że dana ulica jest jednokierunkowa w danym kierunku zgodnym z kierunkiem strzałki. W sytuacjach, gdy na danej ulicy nie występuje żadna strzałka, na tej drodze jest stosowany ruch w obu kierunkach.</w:t>
+      </w:r>
+    </w:p>
+    <w:p>
+      <w:r>
+        <w:t>Mapa do wersji demonstracyjnej:</w:t>
+      </w:r>
+    </w:p>
+    <w:p>
+      <w:r>
+        <w:rPr>
+          <w:noProof/>
+        </w:rPr>
+        <w:drawing>
+          <wp:inline distT="0" distB="0" distL="0" distR="0" wp14:anchorId="2F885285" wp14:editId="77522DED">
+            <wp:extent cx="5762625" cy="3143250"/>
+            <wp:effectExtent l="0" t="0" r="9525" b="0"/>
+            <wp:docPr id="7" name="Obraz 7"/>
+            <wp:cNvGraphicFramePr>
+              <a:graphicFrameLocks xmlns:a="http://schemas.openxmlformats.org/drawingml/2006/main" noChangeAspect="1"/>
+            </wp:cNvGraphicFramePr>
+            <a:graphic xmlns:a="http://schemas.openxmlformats.org/drawingml/2006/main">
+              <a:graphicData uri="http://schemas.openxmlformats.org/drawingml/2006/picture">
+                <pic:pic xmlns:pic="http://schemas.openxmlformats.org/drawingml/2006/picture">
+                  <pic:nvPicPr>
+                    <pic:cNvPr id="0" name="Picture 3"/>
+                    <pic:cNvPicPr>
+                      <a:picLocks noChangeAspect="1" noChangeArrowheads="1"/>
+                    </pic:cNvPicPr>
+                  </pic:nvPicPr>
+                  <pic:blipFill>
+                    <a:blip r:embed="rId7">
+                      <a:extLst>
+                        <a:ext uri="{28A0092B-C50C-407E-A947-70E740481C1C}">
+                          <a14:useLocalDpi xmlns:a14="http://schemas.microsoft.com/office/drawing/2010/main" val="0"/>
+                        </a:ext>
+                      </a:extLst>
+                    </a:blip>
+                    <a:srcRect/>
+                    <a:stretch>
+                      <a:fillRect/>
+                    </a:stretch>
+                  </pic:blipFill>
+                  <pic:spPr bwMode="auto">
+                    <a:xfrm>
+                      <a:off x="0" y="0"/>
+                      <a:ext cx="5762625" cy="3143250"/>
+                    </a:xfrm>
+                    <a:prstGeom prst="rect">
+                      <a:avLst/>
+                    </a:prstGeom>
+                    <a:noFill/>
+                    <a:ln>
+                      <a:noFill/>
+                    </a:ln>
+                  </pic:spPr>
+                </pic:pic>
+              </a:graphicData>
+            </a:graphic>
+          </wp:inline>
+        </w:drawing>
+      </w:r>
+    </w:p>
+    <w:p/>
+    <w:p/>
+    <w:p/>
+    <w:p>
+      <w:r>
+        <w:t>Mapa do pełnej wersji:</w:t>
+      </w:r>
+    </w:p>
+    <w:p>
+      <w:r>
+        <w:rPr>
+          <w:noProof/>
+        </w:rPr>
+        <w:drawing>
+          <wp:inline distT="0" distB="0" distL="0" distR="0" wp14:anchorId="74367357" wp14:editId="4698203E">
+            <wp:extent cx="5753100" cy="4819650"/>
+            <wp:effectExtent l="0" t="0" r="0" b="0"/>
+            <wp:docPr id="6" name="Obraz 6"/>
+            <wp:cNvGraphicFramePr>
+              <a:graphicFrameLocks xmlns:a="http://schemas.openxmlformats.org/drawingml/2006/main" noChangeAspect="1"/>
+            </wp:cNvGraphicFramePr>
+            <a:graphic xmlns:a="http://schemas.openxmlformats.org/drawingml/2006/main">
+              <a:graphicData uri="http://schemas.openxmlformats.org/drawingml/2006/picture">
+                <pic:pic xmlns:pic="http://schemas.openxmlformats.org/drawingml/2006/picture">
+                  <pic:nvPicPr>
+                    <pic:cNvPr id="0" name="Picture 2"/>
+                    <pic:cNvPicPr>
+                      <a:picLocks noChangeAspect="1" noChangeArrowheads="1"/>
+                    </pic:cNvPicPr>
+                  </pic:nvPicPr>
+                  <pic:blipFill>
+                    <a:blip r:embed="rId8">
+                      <a:extLst>
+                        <a:ext uri="{28A0092B-C50C-407E-A947-70E740481C1C}">
+                          <a14:useLocalDpi xmlns:a14="http://schemas.microsoft.com/office/drawing/2010/main" val="0"/>
+                        </a:ext>
+                      </a:extLst>
+                    </a:blip>
+                    <a:srcRect/>
+                    <a:stretch>
+                      <a:fillRect/>
+                    </a:stretch>
+                  </pic:blipFill>
+                  <pic:spPr bwMode="auto">
+                    <a:xfrm>
+                      <a:off x="0" y="0"/>
+                      <a:ext cx="5753100" cy="4819650"/>
+                    </a:xfrm>
+                    <a:prstGeom prst="rect">
+                      <a:avLst/>
+                    </a:prstGeom>
+                    <a:noFill/>
+                    <a:ln>
+                      <a:noFill/>
+                    </a:ln>
+                  </pic:spPr>
+                </pic:pic>
+              </a:graphicData>
+            </a:graphic>
+          </wp:inline>
+        </w:drawing>
+      </w:r>
+    </w:p>
+    <w:p/>
+    <w:p/>
+    <w:p/>
+    <w:p/>
+    <w:p/>
+    <w:p/>
+    <w:p/>
+    <w:p/>
+    <w:p/>
+    <w:p/>
+    <w:p/>
+    <w:p>
+      <w:r>
+        <w:lastRenderedPageBreak/>
+        <w:t>3. Opis programu</w:t>
+      </w:r>
+    </w:p>
+    <w:p/>
+    <w:p>
+      <w:r>
         <w:t>Algorytm Dijkstry</w:t>
       </w:r>
     </w:p>
@@ -102,15 +1443,7 @@
           <w:color w:val="202122"/>
           <w:shd w:val="clear" w:color="auto" w:fill="F8F9FA"/>
         </w:rPr>
-        <w:t xml:space="preserve"> n</w:t>
-      </w:r>
-      <w:r>
-        <w:rPr>
-          <w:rFonts w:cstheme="minorHAnsi"/>
-          <w:color w:val="202122"/>
-          <w:shd w:val="clear" w:color="auto" w:fill="F8F9FA"/>
-        </w:rPr>
-        <w:t>)</w:t>
+        <w:t xml:space="preserve"> n)</w:t>
       </w:r>
     </w:p>
     <w:p>
@@ -149,15 +1482,7 @@
           <w:color w:val="202122"/>
           <w:shd w:val="clear" w:color="auto" w:fill="F8F9FA"/>
         </w:rPr>
-        <w:t xml:space="preserve"> n</w:t>
-      </w:r>
-      <w:r>
-        <w:rPr>
-          <w:rFonts w:cstheme="minorHAnsi"/>
-          <w:color w:val="202122"/>
-          <w:shd w:val="clear" w:color="auto" w:fill="F8F9FA"/>
-        </w:rPr>
-        <w:t>)</w:t>
+        <w:t xml:space="preserve"> n)</w:t>
       </w:r>
     </w:p>
     <w:p/>
@@ -183,7 +1508,7 @@
                     <pic:cNvPicPr/>
                   </pic:nvPicPr>
                   <pic:blipFill>
-                    <a:blip r:embed="rId7"/>
+                    <a:blip r:embed="rId9"/>
                     <a:stretch>
                       <a:fillRect/>
                     </a:stretch>
@@ -325,273 +1650,6 @@
             <wp:extent cx="6181725" cy="8320660"/>
             <wp:effectExtent l="0" t="0" r="0" b="4445"/>
             <wp:docPr id="2" name="Obraz 2"/>
-            <wp:cNvGraphicFramePr>
-              <a:graphicFrameLocks xmlns:a="http://schemas.openxmlformats.org/drawingml/2006/main" noChangeAspect="1"/>
-            </wp:cNvGraphicFramePr>
-            <a:graphic xmlns:a="http://schemas.openxmlformats.org/drawingml/2006/main">
-              <a:graphicData uri="http://schemas.openxmlformats.org/drawingml/2006/picture">
-                <pic:pic xmlns:pic="http://schemas.openxmlformats.org/drawingml/2006/picture">
-                  <pic:nvPicPr>
-                    <pic:cNvPr id="1" name=""/>
-                    <pic:cNvPicPr/>
-                  </pic:nvPicPr>
-                  <pic:blipFill>
-                    <a:blip r:embed="rId8"/>
-                    <a:stretch>
-                      <a:fillRect/>
-                    </a:stretch>
-                  </pic:blipFill>
-                  <pic:spPr>
-                    <a:xfrm>
-                      <a:off x="0" y="0"/>
-                      <a:ext cx="6221297" cy="8373925"/>
-                    </a:xfrm>
-                    <a:prstGeom prst="rect">
-                      <a:avLst/>
-                    </a:prstGeom>
-                  </pic:spPr>
-                </pic:pic>
-              </a:graphicData>
-            </a:graphic>
-          </wp:inline>
-        </w:drawing>
-      </w:r>
-    </w:p>
-    <w:p/>
-    <w:p>
-      <w:r>
-        <w:lastRenderedPageBreak/>
-        <w:t xml:space="preserve">Algorytm </w:t>
-      </w:r>
-      <w:proofErr w:type="spellStart"/>
-      <w:r>
-        <w:t>brute</w:t>
-      </w:r>
-      <w:proofErr w:type="spellEnd"/>
-      <w:r>
-        <w:t xml:space="preserve"> </w:t>
-      </w:r>
-      <w:proofErr w:type="spellStart"/>
-      <w:r>
-        <w:t>force</w:t>
-      </w:r>
-      <w:proofErr w:type="spellEnd"/>
-      <w:r>
-        <w:t xml:space="preserve"> (algorytm dokładny)</w:t>
-      </w:r>
-    </w:p>
-    <w:p>
-      <w:r>
-        <w:t>Jest to algorytm szukający wszystkich możliwych permutacji zbioru punktów początkowych. Algorytm w trakcie szukania rozwiązań korzysta z indeksów punktów docelowych</w:t>
-      </w:r>
-      <w:r>
-        <w:t>, zapisując ich każda kombinację. Następnie na początku i na końcu każdej permutacji dodawany jest indeks punktu początkowego, aby uzyskać pełną trasę. Kolejnym krokiem algorytmu jest porównanie długości każdej drogi w celu wy</w:t>
-      </w:r>
-      <w:r>
-        <w:t>brania najkrótszej z nich.</w:t>
-      </w:r>
-      <w:r>
-        <w:t xml:space="preserve"> Algorytm do porównania długości marszrut korzysta z algorytmu Dijkstry, który zwraca najkrótszą drogę między 2 punktami</w:t>
-      </w:r>
-      <w:r>
-        <w:t xml:space="preserve">. Na początku porównywania długości algorytm wybiera pierwszą trasę jako najkrótszą, a następnie porównuje do niej kolejne drogi. Jeśli dana trasa jest </w:t>
-      </w:r>
-      <w:r>
-        <w:t>krótsza od aktualnie oznaczonej jako najkrótsza zastępuje jej miejsce, a algorytm przechodzi tak przez dalsze drogi. Po wybraniu najkrótszej marszruty otrzymujemy ją w postaci listy punktów.</w:t>
-      </w:r>
-    </w:p>
-    <w:p>
-      <w:r>
-        <w:rPr>
-          <w:noProof/>
-        </w:rPr>
-        <w:drawing>
-          <wp:inline distT="0" distB="0" distL="0" distR="0" wp14:anchorId="087D6D9C" wp14:editId="292FB58F">
-            <wp:extent cx="3476625" cy="3152799"/>
-            <wp:effectExtent l="0" t="0" r="0" b="9525"/>
-            <wp:docPr id="3" name="Obraz 3" descr="Obraz zawierający akcesorium, parasol&#10;&#10;Opis wygenerowany automatycznie"/>
-            <wp:cNvGraphicFramePr>
-              <a:graphicFrameLocks xmlns:a="http://schemas.openxmlformats.org/drawingml/2006/main" noChangeAspect="1"/>
-            </wp:cNvGraphicFramePr>
-            <a:graphic xmlns:a="http://schemas.openxmlformats.org/drawingml/2006/main">
-              <a:graphicData uri="http://schemas.openxmlformats.org/drawingml/2006/picture">
-                <pic:pic xmlns:pic="http://schemas.openxmlformats.org/drawingml/2006/picture">
-                  <pic:nvPicPr>
-                    <pic:cNvPr id="3" name="Obraz 3" descr="Obraz zawierający akcesorium, parasol&#10;&#10;Opis wygenerowany automatycznie"/>
-                    <pic:cNvPicPr/>
-                  </pic:nvPicPr>
-                  <pic:blipFill>
-                    <a:blip r:embed="rId9"/>
-                    <a:stretch>
-                      <a:fillRect/>
-                    </a:stretch>
-                  </pic:blipFill>
-                  <pic:spPr>
-                    <a:xfrm>
-                      <a:off x="0" y="0"/>
-                      <a:ext cx="3494857" cy="3169333"/>
-                    </a:xfrm>
-                    <a:prstGeom prst="rect">
-                      <a:avLst/>
-                    </a:prstGeom>
-                  </pic:spPr>
-                </pic:pic>
-              </a:graphicData>
-            </a:graphic>
-          </wp:inline>
-        </w:drawing>
-      </w:r>
-    </w:p>
-    <w:p>
-      <w:r>
-        <w:t>Zakładając wierzchołek z numerem 1 jako początkowy z powyższego grafu możemy wyszczególnić marszruty:</w:t>
-      </w:r>
-    </w:p>
-    <w:p>
-      <w:r>
-        <w:t>-1,2,3,4</w:t>
-      </w:r>
-    </w:p>
-    <w:p>
-      <w:r>
-        <w:t>-1,2,4,3</w:t>
-      </w:r>
-    </w:p>
-    <w:p>
-      <w:r>
-        <w:t>-</w:t>
-      </w:r>
-      <w:r>
-        <w:t>1,3,2,4</w:t>
-      </w:r>
-    </w:p>
-    <w:p>
-      <w:r>
-        <w:t>-</w:t>
-      </w:r>
-      <w:r>
-        <w:t>1,3,4,2</w:t>
-      </w:r>
-    </w:p>
-    <w:p>
-      <w:r>
-        <w:t>-1,4,2,3</w:t>
-      </w:r>
-    </w:p>
-    <w:p>
-      <w:r>
-        <w:t>-1,4,3,2</w:t>
-      </w:r>
-    </w:p>
-    <w:p>
-      <w:r>
-        <w:t>Dane wejściowe:</w:t>
-      </w:r>
-    </w:p>
-    <w:p>
-      <w:r>
-        <w:t>-macierz koincydencji</w:t>
-      </w:r>
-    </w:p>
-    <w:p>
-      <w:r>
-        <w:t>Dane wyjściowe:</w:t>
-      </w:r>
-    </w:p>
-    <w:p>
-      <w:r>
-        <w:t>-</w:t>
-      </w:r>
-      <w:r>
-        <w:t>Marszruta stworzona z punktów docelowych</w:t>
-      </w:r>
-    </w:p>
-    <w:p>
-      <w:r>
-        <w:lastRenderedPageBreak/>
-        <w:t xml:space="preserve">Złożoność czasowa:  </w:t>
-      </w:r>
-      <w:r>
-        <w:rPr>
-          <w:rFonts w:cstheme="minorHAnsi"/>
-          <w:color w:val="202122"/>
-          <w:shd w:val="clear" w:color="auto" w:fill="F8F9FA"/>
-        </w:rPr>
-        <w:t>Θ</w:t>
-      </w:r>
-      <w:r>
-        <w:rPr>
-          <w:rFonts w:cstheme="minorHAnsi"/>
-          <w:color w:val="202122"/>
-          <w:shd w:val="clear" w:color="auto" w:fill="F8F9FA"/>
-        </w:rPr>
-        <w:t>(</w:t>
-      </w:r>
-      <w:r>
-        <w:rPr>
-          <w:rFonts w:cstheme="minorHAnsi"/>
-          <w:color w:val="202122"/>
-          <w:shd w:val="clear" w:color="auto" w:fill="F8F9FA"/>
-        </w:rPr>
-        <w:t>N!</w:t>
-      </w:r>
-      <w:r>
-        <w:rPr>
-          <w:rFonts w:cstheme="minorHAnsi"/>
-          <w:color w:val="202122"/>
-          <w:shd w:val="clear" w:color="auto" w:fill="F8F9FA"/>
-        </w:rPr>
-        <w:t>)</w:t>
-      </w:r>
-    </w:p>
-    <w:p>
-      <w:r>
-        <w:t xml:space="preserve">Złożoność pamięciowa: </w:t>
-      </w:r>
-      <w:r>
-        <w:rPr>
-          <w:rFonts w:cstheme="minorHAnsi"/>
-          <w:color w:val="202122"/>
-          <w:shd w:val="clear" w:color="auto" w:fill="F8F9FA"/>
-        </w:rPr>
-        <w:t>Θ</w:t>
-      </w:r>
-      <w:r>
-        <w:rPr>
-          <w:rFonts w:cstheme="minorHAnsi"/>
-          <w:color w:val="202122"/>
-          <w:shd w:val="clear" w:color="auto" w:fill="F8F9FA"/>
-        </w:rPr>
-        <w:t>(N</w:t>
-      </w:r>
-      <w:r>
-        <w:rPr>
-          <w:rFonts w:cstheme="minorHAnsi"/>
-          <w:color w:val="202122"/>
-          <w:shd w:val="clear" w:color="auto" w:fill="F8F9FA"/>
-        </w:rPr>
-        <w:t>!</w:t>
-      </w:r>
-      <w:r>
-        <w:rPr>
-          <w:rFonts w:cstheme="minorHAnsi"/>
-          <w:color w:val="202122"/>
-          <w:shd w:val="clear" w:color="auto" w:fill="F8F9FA"/>
-        </w:rPr>
-        <w:t>)</w:t>
-      </w:r>
-    </w:p>
-    <w:p/>
-    <w:p>
-      <w:r>
-        <w:rPr>
-          <w:noProof/>
-        </w:rPr>
-        <w:drawing>
-          <wp:inline distT="0" distB="0" distL="0" distR="0" wp14:anchorId="4B822035" wp14:editId="5A1A5CDB">
-            <wp:extent cx="4067175" cy="4391025"/>
-            <wp:effectExtent l="0" t="0" r="9525" b="9525"/>
-            <wp:docPr id="1" name="Obraz 1"/>
             <wp:cNvGraphicFramePr>
               <a:graphicFrameLocks xmlns:a="http://schemas.openxmlformats.org/drawingml/2006/main" noChangeAspect="1"/>
             </wp:cNvGraphicFramePr>
@@ -611,7 +1669,7 @@
                   <pic:spPr>
                     <a:xfrm>
                       <a:off x="0" y="0"/>
-                      <a:ext cx="4067175" cy="4391025"/>
+                      <a:ext cx="6221297" cy="8373925"/>
                     </a:xfrm>
                     <a:prstGeom prst="rect">
                       <a:avLst/>
@@ -624,61 +1682,51 @@
         </w:drawing>
       </w:r>
     </w:p>
-    <w:p>
-      <w:r>
-        <w:t>Algorytm najmniejszej krawędzi</w:t>
-      </w:r>
-    </w:p>
-    <w:p>
-      <w:r>
-        <w:t>Ten algorytm polega na kolejnym dołączaniu do rozwiązania najkrótszych spośród dopuszczalny krawędzi. Początkowo algorytm zapisuje wszystkie krawędzie z ich długościami między wszystkimi punktami docelowymi</w:t>
-      </w:r>
-      <w:r>
-        <w:t xml:space="preserve"> w liście, a następnie sortuje je rosnąco względem długości. Algorytm wybiera </w:t>
-      </w:r>
-      <w:r>
-        <w:t xml:space="preserve">kolejne </w:t>
-      </w:r>
-      <w:r>
-        <w:t>krawęd</w:t>
-      </w:r>
-      <w:r>
-        <w:t>zi</w:t>
-      </w:r>
-      <w:r>
-        <w:t xml:space="preserve"> z listy i próbuje dołączyć j</w:t>
-      </w:r>
-      <w:r>
-        <w:t>e</w:t>
-      </w:r>
-      <w:r>
-        <w:t xml:space="preserve"> do rozwiązania. Podczas próby dołączenia krawędzi do rozwiązania algorytm sprawdza czy nie spowoduje ona utworzenia cyklu (nie dotyczy ostatniej iteracji) lub powstania wierzchołka, z którego wychodzą trzy krawędzie, jeśli dana krawędź spełnia chociaż jeden z tych warunków nie będzie brana pod uwagę w rozwiązaniu, a algorytm </w:t>
-      </w:r>
-      <w:r>
-        <w:t>przejdzie do następnej krawędzi z listy.</w:t>
-      </w:r>
-      <w:r>
-        <w:t xml:space="preserve"> Po utworzeniu połączeń między punktami docelowymi algorytm </w:t>
-      </w:r>
-      <w:r>
-        <w:t>ustawia je tak, aby pierwszym punktem na liście wynikowej był punkt początkowy, a następnie kolejne punkty które łączą krawędzie. Po wykonaniu tego wszystkiego algorytm zwraca marszrutę stworzoną z punktów docelowych.</w:t>
-      </w:r>
-    </w:p>
     <w:p/>
     <w:p>
       <w:r>
         <w:lastRenderedPageBreak/>
-        <w:t>Schemat krokowy:</w:t>
-      </w:r>
+        <w:t xml:space="preserve">Algorytm </w:t>
+      </w:r>
+      <w:r>
+        <w:t>Brute-</w:t>
+      </w:r>
+      <w:proofErr w:type="spellStart"/>
+      <w:r>
+        <w:t>force</w:t>
+      </w:r>
+      <w:proofErr w:type="spellEnd"/>
+    </w:p>
+    <w:p>
+      <w:r>
+        <w:t>Jest to algorytm szukający wszystkich możliwych permutacji zbioru punktów początkowych. Algorytm w trakcie szukania rozwiązań korzysta z indeksów punktów docelowych</w:t>
+      </w:r>
+      <w:r>
+        <w:t>, zapisując ich każda kombinację. Następnie na początku i na końcu każdej permutacji dodawany jest indeks punktu początkowego, aby uzyskać pełną trasę. Kolejnym krokiem algorytmu jest porównanie długości każdej drogi w celu wy</w:t>
+      </w:r>
+      <w:r>
+        <w:t>brania najkrótszej z nich.</w:t>
+      </w:r>
+      <w:r>
+        <w:t xml:space="preserve"> Algorytm do porównania długości marszrut korzysta z algorytmu Dijkstry, który zwraca najkrótszą drogę między 2 punktami</w:t>
+      </w:r>
+      <w:r>
+        <w:t xml:space="preserve">. Na początku porównywania długości algorytm wybiera pierwszą trasę jako najkrótszą, a następnie porównuje do niej kolejne drogi. Jeśli dana trasa jest </w:t>
+      </w:r>
+      <w:r>
+        <w:t>krótsza od aktualnie oznaczonej jako najkrótsza zastępuje jej miejsce, a algorytm przechodzi tak przez dalsze drogi. Po wybraniu najkrótszej marszruty otrzymujemy ją w postaci listy punktów.</w:t>
+      </w:r>
+    </w:p>
+    <w:p>
       <w:r>
         <w:rPr>
           <w:noProof/>
         </w:rPr>
         <w:drawing>
-          <wp:inline distT="0" distB="0" distL="0" distR="0" wp14:anchorId="098A18E7" wp14:editId="45B02528">
-            <wp:extent cx="5760720" cy="5876925"/>
+          <wp:inline distT="0" distB="0" distL="0" distR="0" wp14:anchorId="087D6D9C" wp14:editId="292FB58F">
+            <wp:extent cx="3476625" cy="3152799"/>
             <wp:effectExtent l="0" t="0" r="0" b="9525"/>
-            <wp:docPr id="13" name="Obraz 13"/>
+            <wp:docPr id="3" name="Obraz 3" descr="Obraz zawierający akcesorium, parasol&#10;&#10;Opis wygenerowany automatycznie"/>
             <wp:cNvGraphicFramePr>
               <a:graphicFrameLocks xmlns:a="http://schemas.openxmlformats.org/drawingml/2006/main" noChangeAspect="1"/>
             </wp:cNvGraphicFramePr>
@@ -686,7 +1734,7 @@
               <a:graphicData uri="http://schemas.openxmlformats.org/drawingml/2006/picture">
                 <pic:pic xmlns:pic="http://schemas.openxmlformats.org/drawingml/2006/picture">
                   <pic:nvPicPr>
-                    <pic:cNvPr id="1" name=""/>
+                    <pic:cNvPr id="3" name="Obraz 3" descr="Obraz zawierający akcesorium, parasol&#10;&#10;Opis wygenerowany automatycznie"/>
                     <pic:cNvPicPr/>
                   </pic:nvPicPr>
                   <pic:blipFill>
@@ -698,7 +1746,7 @@
                   <pic:spPr>
                     <a:xfrm>
                       <a:off x="0" y="0"/>
-                      <a:ext cx="5760720" cy="5876925"/>
+                      <a:ext cx="3494857" cy="3169333"/>
                     </a:xfrm>
                     <a:prstGeom prst="rect">
                       <a:avLst/>
@@ -712,36 +1760,139 @@
       </w:r>
     </w:p>
     <w:p>
-      <w:pPr>
+      <w:r>
+        <w:t>Zakładając wierzchołek z numerem 1 jako początkowy z powyższego grafu możemy wyszczególnić marszruty:</w:t>
+      </w:r>
+    </w:p>
+    <w:p>
+      <w:r>
+        <w:t>-1,2,3,4</w:t>
+      </w:r>
+    </w:p>
+    <w:p>
+      <w:r>
+        <w:t>-1,2,4,3</w:t>
+      </w:r>
+    </w:p>
+    <w:p>
+      <w:r>
+        <w:t>-</w:t>
+      </w:r>
+      <w:r>
+        <w:t>1,3,2,4</w:t>
+      </w:r>
+    </w:p>
+    <w:p>
+      <w:r>
+        <w:t>-</w:t>
+      </w:r>
+      <w:r>
+        <w:t>1,3,4,2</w:t>
+      </w:r>
+    </w:p>
+    <w:p>
+      <w:r>
+        <w:t>-1,4,2,3</w:t>
+      </w:r>
+    </w:p>
+    <w:p>
+      <w:r>
+        <w:t>-1,4,3,2</w:t>
+      </w:r>
+    </w:p>
+    <w:p>
+      <w:r>
+        <w:t>Dane wejściowe:</w:t>
+      </w:r>
+    </w:p>
+    <w:p>
+      <w:r>
+        <w:t>-macierz koincydencji</w:t>
+      </w:r>
+    </w:p>
+    <w:p>
+      <w:r>
+        <w:t>Dane wyjściowe:</w:t>
+      </w:r>
+    </w:p>
+    <w:p>
+      <w:r>
+        <w:t>-</w:t>
+      </w:r>
+      <w:r>
+        <w:t>Marszruta stworzona z punktów docelowych</w:t>
+      </w:r>
+    </w:p>
+    <w:p>
+      <w:r>
+        <w:lastRenderedPageBreak/>
+        <w:t xml:space="preserve">Złożoność czasowa:  </w:t>
+      </w:r>
+      <w:r>
+        <w:rPr>
+          <w:rFonts w:cstheme="minorHAnsi"/>
+          <w:color w:val="202122"/>
+          <w:shd w:val="clear" w:color="auto" w:fill="F8F9FA"/>
+        </w:rPr>
+        <w:t>Θ</w:t>
+      </w:r>
+      <w:r>
+        <w:rPr>
+          <w:rFonts w:cstheme="minorHAnsi"/>
+          <w:color w:val="202122"/>
+          <w:shd w:val="clear" w:color="auto" w:fill="F8F9FA"/>
+        </w:rPr>
+        <w:t>(N!)</w:t>
+      </w:r>
+    </w:p>
+    <w:p>
+      <w:r>
+        <w:t xml:space="preserve">Złożoność pamięciowa: </w:t>
+      </w:r>
+      <w:r>
+        <w:rPr>
+          <w:rFonts w:cstheme="minorHAnsi"/>
+          <w:color w:val="202122"/>
+          <w:shd w:val="clear" w:color="auto" w:fill="F8F9FA"/>
+        </w:rPr>
+        <w:t>Θ</w:t>
+      </w:r>
+      <w:r>
+        <w:rPr>
+          <w:rFonts w:cstheme="minorHAnsi"/>
+          <w:color w:val="202122"/>
+          <w:shd w:val="clear" w:color="auto" w:fill="F8F9FA"/>
+        </w:rPr>
+        <w:t>(N</w:t>
+      </w:r>
+      <w:r>
+        <w:rPr>
+          <w:rFonts w:cstheme="minorHAnsi"/>
+          <w:color w:val="202122"/>
+          <w:shd w:val="clear" w:color="auto" w:fill="F8F9FA"/>
+        </w:rPr>
+        <w:t>!</w:t>
+      </w:r>
+      <w:r>
+        <w:rPr>
+          <w:rFonts w:cstheme="minorHAnsi"/>
+          <w:color w:val="202122"/>
+          <w:shd w:val="clear" w:color="auto" w:fill="F8F9FA"/>
+        </w:rPr>
+        <w:t>)</w:t>
+      </w:r>
+    </w:p>
+    <w:p/>
+    <w:p>
+      <w:r>
         <w:rPr>
           <w:noProof/>
         </w:rPr>
-      </w:pPr>
-    </w:p>
-    <w:p>
-      <w:r>
-        <w:rPr>
-          <w:noProof/>
-        </w:rPr>
-        <w:t>Niedopuszczlane sytuacje:</w:t>
-      </w:r>
-    </w:p>
-    <w:p>
-      <w:r>
-        <w:rPr>
-          <w:noProof/>
-        </w:rPr>
-        <w:t xml:space="preserve"> </w:t>
-      </w:r>
-      <w:r>
-        <w:rPr>
-          <w:noProof/>
-        </w:rPr>
         <w:drawing>
-          <wp:inline distT="0" distB="0" distL="0" distR="0" wp14:anchorId="42B372F5" wp14:editId="10AB1432">
-            <wp:extent cx="2256922" cy="1914525"/>
-            <wp:effectExtent l="0" t="0" r="0" b="0"/>
-            <wp:docPr id="10" name="Obraz 10"/>
+          <wp:inline distT="0" distB="0" distL="0" distR="0" wp14:anchorId="4B822035" wp14:editId="5A1A5CDB">
+            <wp:extent cx="4067175" cy="4391025"/>
+            <wp:effectExtent l="0" t="0" r="9525" b="9525"/>
+            <wp:docPr id="1" name="Obraz 1"/>
             <wp:cNvGraphicFramePr>
               <a:graphicFrameLocks xmlns:a="http://schemas.openxmlformats.org/drawingml/2006/main" noChangeAspect="1"/>
             </wp:cNvGraphicFramePr>
@@ -761,7 +1912,7 @@
                   <pic:spPr>
                     <a:xfrm>
                       <a:off x="0" y="0"/>
-                      <a:ext cx="2265721" cy="1921989"/>
+                      <a:ext cx="4067175" cy="4391025"/>
                     </a:xfrm>
                     <a:prstGeom prst="rect">
                       <a:avLst/>
@@ -773,15 +1924,62 @@
           </wp:inline>
         </w:drawing>
       </w:r>
+    </w:p>
+    <w:p>
+      <w:r>
+        <w:t>Algorytm najmniejszej krawędzi</w:t>
+      </w:r>
+    </w:p>
+    <w:p>
+      <w:r>
+        <w:t>Ten algorytm polega na kolejnym dołączaniu do rozwiązania najkrótszych spośród dopuszczalny krawędzi. Początkowo algorytm zapisuje wszystkie krawędzie z ich długościami między wszystkimi punktami docelowymi</w:t>
+      </w:r>
+      <w:r>
+        <w:t xml:space="preserve"> w liście, a następnie sortuje je rosnąco względem długości. Algorytm wybiera </w:t>
+      </w:r>
+      <w:r>
+        <w:t xml:space="preserve">kolejne </w:t>
+      </w:r>
+      <w:r>
+        <w:t>krawęd</w:t>
+      </w:r>
+      <w:r>
+        <w:t>zi</w:t>
+      </w:r>
+      <w:r>
+        <w:t xml:space="preserve"> z listy i próbuje dołączyć j</w:t>
+      </w:r>
+      <w:r>
+        <w:t>e</w:t>
+      </w:r>
+      <w:r>
+        <w:t xml:space="preserve"> do rozwiązania. Podczas próby dołączenia krawędzi do rozwiązania algorytm sprawdza czy nie spowoduje ona utworzenia cyklu (nie dotyczy ostatniej iteracji) lub powstania wierzchołka, z którego wychodzą trzy krawędzie, jeśli dana krawędź spełnia chociaż jeden z tych warunków nie będzie brana pod uwagę w rozwiązaniu, a algorytm </w:t>
+      </w:r>
+      <w:r>
+        <w:t>przejdzie do następnej krawędzi z listy.</w:t>
+      </w:r>
+      <w:r>
+        <w:t xml:space="preserve"> Po utworzeniu połączeń między punktami docelowymi algorytm </w:t>
+      </w:r>
+      <w:r>
+        <w:t>ustawia je tak, aby pierwszym punktem na liście wynikowej był punkt początkowy, a następnie kolejne punkty które łączą krawędzie. Po wykonaniu tego wszystkiego algorytm zwraca marszrutę stworzoną z punktów docelowych.</w:t>
+      </w:r>
+    </w:p>
+    <w:p/>
+    <w:p>
+      <w:r>
+        <w:lastRenderedPageBreak/>
+        <w:t>Schemat krokowy:</w:t>
+      </w:r>
       <w:r>
         <w:rPr>
           <w:noProof/>
         </w:rPr>
         <w:drawing>
-          <wp:inline distT="0" distB="0" distL="0" distR="0" wp14:anchorId="7580C423" wp14:editId="67F15B8A">
-            <wp:extent cx="1725095" cy="1895475"/>
-            <wp:effectExtent l="0" t="0" r="8890" b="0"/>
-            <wp:docPr id="11" name="Obraz 11"/>
+          <wp:inline distT="0" distB="0" distL="0" distR="0" wp14:anchorId="098A18E7" wp14:editId="45B02528">
+            <wp:extent cx="5760720" cy="5876925"/>
+            <wp:effectExtent l="0" t="0" r="0" b="9525"/>
+            <wp:docPr id="13" name="Obraz 13"/>
             <wp:cNvGraphicFramePr>
               <a:graphicFrameLocks xmlns:a="http://schemas.openxmlformats.org/drawingml/2006/main" noChangeAspect="1"/>
             </wp:cNvGraphicFramePr>
@@ -801,6 +1999,109 @@
                   <pic:spPr>
                     <a:xfrm>
                       <a:off x="0" y="0"/>
+                      <a:ext cx="5760720" cy="5876925"/>
+                    </a:xfrm>
+                    <a:prstGeom prst="rect">
+                      <a:avLst/>
+                    </a:prstGeom>
+                  </pic:spPr>
+                </pic:pic>
+              </a:graphicData>
+            </a:graphic>
+          </wp:inline>
+        </w:drawing>
+      </w:r>
+    </w:p>
+    <w:p>
+      <w:pPr>
+        <w:rPr>
+          <w:noProof/>
+        </w:rPr>
+      </w:pPr>
+    </w:p>
+    <w:p>
+      <w:r>
+        <w:rPr>
+          <w:noProof/>
+        </w:rPr>
+        <w:t>Niedopuszczlane sytuacje:</w:t>
+      </w:r>
+    </w:p>
+    <w:p>
+      <w:r>
+        <w:rPr>
+          <w:noProof/>
+        </w:rPr>
+        <w:t xml:space="preserve"> </w:t>
+      </w:r>
+      <w:r>
+        <w:rPr>
+          <w:noProof/>
+        </w:rPr>
+        <w:drawing>
+          <wp:inline distT="0" distB="0" distL="0" distR="0" wp14:anchorId="42B372F5" wp14:editId="10AB1432">
+            <wp:extent cx="2256922" cy="1914525"/>
+            <wp:effectExtent l="0" t="0" r="0" b="0"/>
+            <wp:docPr id="10" name="Obraz 10"/>
+            <wp:cNvGraphicFramePr>
+              <a:graphicFrameLocks xmlns:a="http://schemas.openxmlformats.org/drawingml/2006/main" noChangeAspect="1"/>
+            </wp:cNvGraphicFramePr>
+            <a:graphic xmlns:a="http://schemas.openxmlformats.org/drawingml/2006/main">
+              <a:graphicData uri="http://schemas.openxmlformats.org/drawingml/2006/picture">
+                <pic:pic xmlns:pic="http://schemas.openxmlformats.org/drawingml/2006/picture">
+                  <pic:nvPicPr>
+                    <pic:cNvPr id="1" name=""/>
+                    <pic:cNvPicPr/>
+                  </pic:nvPicPr>
+                  <pic:blipFill>
+                    <a:blip r:embed="rId14"/>
+                    <a:stretch>
+                      <a:fillRect/>
+                    </a:stretch>
+                  </pic:blipFill>
+                  <pic:spPr>
+                    <a:xfrm>
+                      <a:off x="0" y="0"/>
+                      <a:ext cx="2265721" cy="1921989"/>
+                    </a:xfrm>
+                    <a:prstGeom prst="rect">
+                      <a:avLst/>
+                    </a:prstGeom>
+                  </pic:spPr>
+                </pic:pic>
+              </a:graphicData>
+            </a:graphic>
+          </wp:inline>
+        </w:drawing>
+      </w:r>
+      <w:r>
+        <w:rPr>
+          <w:noProof/>
+        </w:rPr>
+        <w:drawing>
+          <wp:inline distT="0" distB="0" distL="0" distR="0" wp14:anchorId="7580C423" wp14:editId="67F15B8A">
+            <wp:extent cx="1725095" cy="1895475"/>
+            <wp:effectExtent l="0" t="0" r="8890" b="0"/>
+            <wp:docPr id="11" name="Obraz 11"/>
+            <wp:cNvGraphicFramePr>
+              <a:graphicFrameLocks xmlns:a="http://schemas.openxmlformats.org/drawingml/2006/main" noChangeAspect="1"/>
+            </wp:cNvGraphicFramePr>
+            <a:graphic xmlns:a="http://schemas.openxmlformats.org/drawingml/2006/main">
+              <a:graphicData uri="http://schemas.openxmlformats.org/drawingml/2006/picture">
+                <pic:pic xmlns:pic="http://schemas.openxmlformats.org/drawingml/2006/picture">
+                  <pic:nvPicPr>
+                    <pic:cNvPr id="1" name=""/>
+                    <pic:cNvPicPr/>
+                  </pic:nvPicPr>
+                  <pic:blipFill>
+                    <a:blip r:embed="rId15"/>
+                    <a:stretch>
+                      <a:fillRect/>
+                    </a:stretch>
+                  </pic:blipFill>
+                  <pic:spPr>
+                    <a:xfrm>
+                      <a:off x="0" y="0"/>
                       <a:ext cx="1726720" cy="1897261"/>
                     </a:xfrm>
                     <a:prstGeom prst="rect">
@@ -833,7 +2134,7 @@
                     <pic:cNvPicPr/>
                   </pic:nvPicPr>
                   <pic:blipFill>
-                    <a:blip r:embed="rId14"/>
+                    <a:blip r:embed="rId16"/>
                     <a:stretch>
                       <a:fillRect/>
                     </a:stretch>
@@ -931,6 +2232,13 @@
       </w:r>
     </w:p>
     <w:p>
+      <w:pPr>
+        <w:rPr>
+          <w:rFonts w:cstheme="minorHAnsi"/>
+          <w:color w:val="202122"/>
+          <w:shd w:val="clear" w:color="auto" w:fill="F8F9FA"/>
+        </w:rPr>
+      </w:pPr>
       <w:r>
         <w:t xml:space="preserve">Złożoność pamięciowa: </w:t>
       </w:r>
@@ -984,6 +2292,176 @@
         <w:t>)</w:t>
       </w:r>
     </w:p>
+    <w:p>
+      <w:pPr>
+        <w:rPr>
+          <w:rFonts w:cstheme="minorHAnsi"/>
+          <w:color w:val="202122"/>
+          <w:shd w:val="clear" w:color="auto" w:fill="F8F9FA"/>
+        </w:rPr>
+      </w:pPr>
+    </w:p>
+    <w:p>
+      <w:pPr>
+        <w:rPr>
+          <w:rFonts w:cstheme="minorHAnsi"/>
+          <w:color w:val="202122"/>
+          <w:shd w:val="clear" w:color="auto" w:fill="F8F9FA"/>
+        </w:rPr>
+      </w:pPr>
+    </w:p>
+    <w:p>
+      <w:pPr>
+        <w:rPr>
+          <w:rFonts w:cstheme="minorHAnsi"/>
+          <w:color w:val="202122"/>
+          <w:shd w:val="clear" w:color="auto" w:fill="F8F9FA"/>
+        </w:rPr>
+      </w:pPr>
+    </w:p>
+    <w:p>
+      <w:r>
+        <w:t>4. Wymagania sprzętowe</w:t>
+      </w:r>
+    </w:p>
+    <w:p>
+      <w:r>
+        <w:t>5</w:t>
+      </w:r>
+      <w:r>
+        <w:t>. Instrukcja obsługi</w:t>
+      </w:r>
+    </w:p>
+    <w:p>
+      <w:r>
+        <w:t>6</w:t>
+      </w:r>
+      <w:r>
+        <w:t>. Bibliografia</w:t>
+      </w:r>
+    </w:p>
+    <w:p>
+      <w:r>
+        <w:t>-Ogólne zagadnie komiwojażera:</w:t>
+      </w:r>
+    </w:p>
+    <w:p>
+      <w:hyperlink r:id="rId17" w:history="1">
+        <w:r>
+          <w:rPr>
+            <w:rStyle w:val="Hipercze"/>
+          </w:rPr>
+          <w:t>https://pl.wikipedia.org/wiki/Problem_komiwoja%C5%BCera</w:t>
+        </w:r>
+      </w:hyperlink>
+    </w:p>
+    <w:p>
+      <w:hyperlink r:id="rId18" w:history="1">
+        <w:r>
+          <w:rPr>
+            <w:rStyle w:val="Hipercze"/>
+          </w:rPr>
+          <w:t>https://en.wikipedia.org/wiki/Travelling_salesman_problem</w:t>
+        </w:r>
+      </w:hyperlink>
+    </w:p>
+    <w:p>
+      <w:r>
+        <w:t>-Algorytm Dijkstry</w:t>
+      </w:r>
+    </w:p>
+    <w:p>
+      <w:hyperlink r:id="rId19" w:history="1">
+        <w:r>
+          <w:rPr>
+            <w:rStyle w:val="Hipercze"/>
+          </w:rPr>
+          <w:t>https://en.wikipedia.org/wiki/Dijkstra%27s_algorithm</w:t>
+        </w:r>
+      </w:hyperlink>
+    </w:p>
+    <w:p>
+      <w:hyperlink r:id="rId20" w:history="1">
+        <w:r>
+          <w:rPr>
+            <w:rStyle w:val="Hipercze"/>
+          </w:rPr>
+          <w:t>https://www.programiz.com/dsa/dijkstra-algorithm</w:t>
+        </w:r>
+      </w:hyperlink>
+    </w:p>
+    <w:p>
+      <w:r>
+        <w:t>-Algorytm najbliższego sąsiada</w:t>
+      </w:r>
+    </w:p>
+    <w:p>
+      <w:hyperlink r:id="rId21" w:history="1">
+        <w:r>
+          <w:rPr>
+            <w:rStyle w:val="Hipercze"/>
+          </w:rPr>
+          <w:t>https://en.wikipedia.org/wiki/Nearest_neighbour_algorithm</w:t>
+        </w:r>
+      </w:hyperlink>
+    </w:p>
+    <w:p>
+      <w:hyperlink r:id="rId22" w:history="1">
+        <w:r>
+          <w:rPr>
+            <w:rStyle w:val="Hipercze"/>
+          </w:rPr>
+          <w:t>http://algorytmy.ency.pl/artykul/algorytm_najblizszego_sasiada</w:t>
+        </w:r>
+      </w:hyperlink>
+    </w:p>
+    <w:p>
+      <w:r>
+        <w:t xml:space="preserve">-Algorytm </w:t>
+      </w:r>
+      <w:r>
+        <w:t>zachłanny</w:t>
+      </w:r>
+      <w:r>
+        <w:t xml:space="preserve"> (Brute-</w:t>
+      </w:r>
+      <w:proofErr w:type="spellStart"/>
+      <w:r>
+        <w:t>force</w:t>
+      </w:r>
+      <w:proofErr w:type="spellEnd"/>
+      <w:r>
+        <w:t>)</w:t>
+      </w:r>
+    </w:p>
+    <w:p>
+      <w:hyperlink r:id="rId23" w:history="1">
+        <w:r>
+          <w:rPr>
+            <w:rStyle w:val="Hipercze"/>
+          </w:rPr>
+          <w:t>https://en.wikipedia.org/wiki/Brute-force_search</w:t>
+        </w:r>
+      </w:hyperlink>
+    </w:p>
+    <w:p>
+      <w:r>
+        <w:t>-Algorytm najmniejszej krawędzi</w:t>
+      </w:r>
+    </w:p>
+    <w:p>
+      <w:hyperlink r:id="rId24" w:history="1">
+        <w:r>
+          <w:rPr>
+            <w:rStyle w:val="Hipercze"/>
+          </w:rPr>
+          <w:t>http://algorytmy.ency.pl/artykul/algorytm_najmniejszej_krawedzi</w:t>
+        </w:r>
+      </w:hyperlink>
+    </w:p>
+    <w:p/>
+    <w:p/>
+    <w:p/>
     <w:p/>
     <w:sectPr>
       <w:pgSz w:w="11906" w:h="16838"/>
@@ -1043,10 +2521,6 @@
     </w:p>
   </w:footnote>
 </w:footnotes>
-</file>
-
-<file path=word/numbering.xml><?xml version="1.0" encoding="utf-8"?>
-<w:numbering xmlns:wpc="http://schemas.microsoft.com/office/word/2010/wordprocessingCanvas" xmlns:cx="http://schemas.microsoft.com/office/drawing/2014/chartex" xmlns:cx1="http://schemas.microsoft.com/office/drawing/2015/9/8/chartex" xmlns:cx2="http://schemas.microsoft.com/office/drawing/2015/10/21/chartex" xmlns:cx3="http://schemas.microsoft.com/office/drawing/2016/5/9/chartex" xmlns:cx4="http://schemas.microsoft.com/office/drawing/2016/5/10/chartex" xmlns:cx5="http://schemas.microsoft.com/office/drawing/2016/5/11/chartex" xmlns:cx6="http://schemas.microsoft.com/office/drawing/2016/5/12/chartex" xmlns:cx7="http://schemas.microsoft.com/office/drawing/2016/5/13/chartex" xmlns:cx8="http://schemas.microsoft.com/office/drawing/2016/5/14/chartex" xmlns:mc="http://schemas.openxmlformats.org/markup-compatibility/2006" xmlns:aink="http://schemas.microsoft.com/office/drawing/2016/ink" xmlns:am3d="http://schemas.microsoft.com/office/drawing/2017/model3d" xmlns:o="urn:schemas-microsoft-com:office:office" xmlns:r="http://schemas.openxmlformats.org/officeDocument/2006/relationships" xmlns:m="http://schemas.openxmlformats.org/officeDocument/2006/math" xmlns:v="urn:schemas-microsoft-com:vml" xmlns:wp14="http://schemas.microsoft.com/office/word/2010/wordprocessingDrawing" xmlns:wp="http://schemas.openxmlformats.org/drawingml/2006/wordprocessingDrawing" xmlns:w10="urn:schemas-microsoft-com:office:word" xmlns:w="http://schemas.openxmlformats.org/wordprocessingml/2006/main" xmlns:w14="http://schemas.microsoft.com/office/word/2010/wordml" xmlns:w15="http://schemas.microsoft.com/office/word/2012/wordml" xmlns:w16cex="http://schemas.microsoft.com/office/word/2018/wordml/cex" xmlns:w16cid="http://schemas.microsoft.com/office/word/2016/wordml/cid" xmlns:w16="http://schemas.microsoft.com/office/word/2018/wordml" xmlns:w16sdtdh="http://schemas.microsoft.com/office/word/2020/wordml/sdtdatahash" xmlns:w16se="http://schemas.microsoft.com/office/word/2015/wordml/symex" xmlns:wpg="http://schemas.microsoft.com/office/word/2010/wordprocessingGroup" xmlns:wpi="http://schemas.microsoft.com/office/word/2010/wordprocessingInk" xmlns:wne="http://schemas.microsoft.com/office/word/2006/wordml" xmlns:wps="http://schemas.microsoft.com/office/word/2010/wordprocessingShape" mc:Ignorable="w14 w15 w16se w16cid w16 w16cex w16sdtdh wp14"/>
 </file>
 
 <file path=word/styles.xml><?xml version="1.0" encoding="utf-8"?>
@@ -1514,6 +2988,41 @@
       <w:vertAlign w:val="superscript"/>
     </w:rPr>
   </w:style>
+  <w:style w:type="character" w:styleId="Hipercze">
+    <w:name w:val="Hyperlink"/>
+    <w:basedOn w:val="Domylnaczcionkaakapitu"/>
+    <w:uiPriority w:val="99"/>
+    <w:unhideWhenUsed/>
+    <w:rsid w:val="0037226A"/>
+    <w:rPr>
+      <w:color w:val="0563C1" w:themeColor="hyperlink"/>
+      <w:u w:val="single"/>
+    </w:rPr>
+  </w:style>
+  <w:style w:type="character" w:styleId="Nierozpoznanawzmianka">
+    <w:name w:val="Unresolved Mention"/>
+    <w:basedOn w:val="Domylnaczcionkaakapitu"/>
+    <w:uiPriority w:val="99"/>
+    <w:semiHidden/>
+    <w:unhideWhenUsed/>
+    <w:rsid w:val="0037226A"/>
+    <w:rPr>
+      <w:color w:val="605E5C"/>
+      <w:shd w:val="clear" w:color="auto" w:fill="E1DFDD"/>
+    </w:rPr>
+  </w:style>
+  <w:style w:type="character" w:styleId="UyteHipercze">
+    <w:name w:val="FollowedHyperlink"/>
+    <w:basedOn w:val="Domylnaczcionkaakapitu"/>
+    <w:uiPriority w:val="99"/>
+    <w:semiHidden/>
+    <w:unhideWhenUsed/>
+    <w:rsid w:val="00665049"/>
+    <w:rPr>
+      <w:color w:val="954F72" w:themeColor="followedHyperlink"/>
+      <w:u w:val="single"/>
+    </w:rPr>
+  </w:style>
 </w:styles>
 </file>
 

</xml_diff>

<commit_message>
Dokumentacja - opis programu
</commit_message>
<xml_diff>
--- a/Komiwojazer/Dokumentacja zagadanienie komiwojażera.docx
+++ b/Komiwojazer/Dokumentacja zagadanienie komiwojażera.docx
@@ -208,13 +208,7 @@
     </w:p>
     <w:p>
       <w:r>
-        <w:t xml:space="preserve">Zagadnienie komiwojażera to </w:t>
-      </w:r>
-      <w:r>
-        <w:t>zagadnienie optymalizacyjne, polegające na znalezieniu minimalnego cyklu Hamiltona w pełnym grafie ważony. Nazwa zagadnienia pochodzi od ilustracji problemu, przedstawiającej go z punktu widzenia wędrownego sprzedawcy nazwanego komiwojażerem. W tym problemie występuje dana liczba miejsc, przez które tytułowy komiwojażer musi przejść. Celem programu jest znalezienie najkrótszej/najszybszej trasy łączącej wszystkie punkty, zaczynając z podanego miejsca oraz powrotu do niego.</w:t>
-      </w:r>
-      <w:r>
-        <w:t xml:space="preserve"> </w:t>
+        <w:t xml:space="preserve">Zagadnienie komiwojażera to zagadnienie optymalizacyjne, polegające na znalezieniu minimalnego cyklu Hamiltona w pełnym grafie ważony. Nazwa zagadnienia pochodzi od ilustracji problemu, przedstawiającej go z punktu widzenia wędrownego sprzedawcy nazwanego komiwojażerem. W tym problemie występuje dana liczba miejsc, przez które tytułowy komiwojażer musi przejść. Celem programu jest znalezienie najkrótszej/najszybszej trasy łączącej wszystkie punkty, zaczynając z podanego miejsca oraz powrotu do niego. </w:t>
       </w:r>
       <w:r>
         <w:t>Podczas obierania trasy komiwojażer musi również uwzględniać drogi jednokierunkowe występujące w sieci miejskiej</w:t>
@@ -249,15 +243,7 @@
     </w:p>
     <w:p>
       <w:r>
-        <w:t xml:space="preserve">Pierwsza próba rozwiązania tego problemu miała miejsce w 1937 roku, gdy Merrill </w:t>
-      </w:r>
-      <w:proofErr w:type="spellStart"/>
-      <w:r>
-        <w:t>Flood</w:t>
-      </w:r>
-      <w:proofErr w:type="spellEnd"/>
-      <w:r>
-        <w:t xml:space="preserve"> pracował nad rozwiązaniem problemu wyznaczenia tras przez, które będą przejeżdżać autobusy szkolne.</w:t>
+        <w:t>Pierwsza próba rozwiązania tego problemu miała miejsce w 1937 roku, gdy Merrill Flood pracował nad rozwiązaniem problemu wyznaczenia tras przez, które będą przejeżdżać autobusy szkolne.</w:t>
       </w:r>
     </w:p>
     <w:p>
@@ -1175,12 +1161,34 @@
         <w:t>Zadaniem jest wyznaczenie najkrótszej/najszybszej trasy zaczynającej się np. w punkcie A, przechodząc jednokrotnie przez pozostałe punkty i wrócić z powrotem do punktu początkowego.</w:t>
       </w:r>
     </w:p>
-    <w:p>
-      <w:r>
-        <w:t xml:space="preserve">2.2 </w:t>
-      </w:r>
-      <w:r>
-        <w:t>Zwizualizowanie problemu w programie</w:t>
+    <w:p/>
+    <w:p/>
+    <w:p/>
+    <w:p/>
+    <w:p/>
+    <w:p/>
+    <w:p/>
+    <w:p/>
+    <w:p/>
+    <w:p/>
+    <w:p/>
+    <w:p/>
+    <w:p/>
+    <w:p/>
+    <w:p/>
+    <w:p/>
+    <w:p/>
+    <w:p/>
+    <w:p/>
+    <w:p>
+      <w:r>
+        <w:lastRenderedPageBreak/>
+        <w:t>3. Opis programu</w:t>
+      </w:r>
+    </w:p>
+    <w:p>
+      <w:r>
+        <w:t>3.1 Podział programu na 2 wersje</w:t>
       </w:r>
     </w:p>
     <w:p>
@@ -1190,16 +1198,40 @@
     </w:p>
     <w:p>
       <w:r>
-        <w:t xml:space="preserve">Zarówno wersja demonstracyjna jak i pełna wersja zawierają </w:t>
-      </w:r>
-      <w:r>
-        <w:t>zmodyfikowane</w:t>
-      </w:r>
-      <w:r>
-        <w:t xml:space="preserve">, na potrzebę lepszej wizualizacji </w:t>
-      </w:r>
-      <w:r>
-        <w:t>problemu, mapy Manhattanu, jednego z okręgów Nowego Yorku. Na ulicach widoczne są strzałki informujące, że dana ulica jest jednokierunkowa w danym kierunku zgodnym z kierunkiem strzałki. W sytuacjach, gdy na danej ulicy nie występuje żadna strzałka, na tej drodze jest stosowany ruch w obu kierunkach.</w:t>
+        <w:t>Zarówno wersja demonstracyjna jak i pełna wersja zawierają zmodyfikowane, na potrzebę lepszej wizualizacji problemu, mapy Manhattanu, jednego z okręgów Nowego Yorku. Na ulicach widoczne są strzałki informujące, że dana ulica jest jednokierunkowa w kierunku zgodnym z kierunkiem strzałki. W sytuacjach, gdy na danej ulicy nie występuje żadna strzałka, na tej drodze jest stosowany ruch w obu kierunkach.</w:t>
+      </w:r>
+    </w:p>
+    <w:p>
+      <w:r>
+        <w:t>Program został podzielony na dwie części w celu</w:t>
+      </w:r>
+      <w:r>
+        <w:t xml:space="preserve"> testowania rozwiązań/algorytmów na wersji demonstracyjnej, aby następnie łatwiej zaimplementować uzyskane rozwiązania problemów w pełnej wersji. </w:t>
+      </w:r>
+    </w:p>
+    <w:p>
+      <w:r>
+        <w:t xml:space="preserve">Mapa do wersji demonstracyjnej jest dużo mniejsza co znacznie ułatwiało wprowadzanie danych </w:t>
+      </w:r>
+      <w:r>
+        <w:t xml:space="preserve">potrzebnych do </w:t>
+      </w:r>
+      <w:r>
+        <w:t>utworzeni</w:t>
+      </w:r>
+      <w:r>
+        <w:t>a</w:t>
+      </w:r>
+      <w:r>
+        <w:t xml:space="preserve"> macierzy </w:t>
+      </w:r>
+      <w:r>
+        <w:t xml:space="preserve">umożliwiającej szukanie dróg między skrzyżowaniami. </w:t>
+      </w:r>
+    </w:p>
+    <w:p>
+      <w:r>
+        <w:t>Rozwiązania, które umożliwiły poprawne działanie wersji demonstracyjnej, zostały przeniesione i odpowiednio zmodyfikowane do pełnej wersji.</w:t>
       </w:r>
     </w:p>
     <w:p>
@@ -1213,7 +1245,7 @@
           <w:noProof/>
         </w:rPr>
         <w:drawing>
-          <wp:inline distT="0" distB="0" distL="0" distR="0" wp14:anchorId="2F885285" wp14:editId="77522DED">
+          <wp:inline distT="0" distB="0" distL="0" distR="0" wp14:anchorId="3F8F3094" wp14:editId="734765C5">
             <wp:extent cx="5762625" cy="3143250"/>
             <wp:effectExtent l="0" t="0" r="9525" b="0"/>
             <wp:docPr id="7" name="Obraz 7"/>
@@ -1265,8 +1297,12 @@
     <w:p/>
     <w:p/>
     <w:p/>
-    <w:p>
-      <w:r>
+    <w:p/>
+    <w:p/>
+    <w:p/>
+    <w:p>
+      <w:r>
+        <w:lastRenderedPageBreak/>
         <w:t>Mapa do pełnej wersji:</w:t>
       </w:r>
     </w:p>
@@ -1276,7 +1312,7 @@
           <w:noProof/>
         </w:rPr>
         <w:drawing>
-          <wp:inline distT="0" distB="0" distL="0" distR="0" wp14:anchorId="74367357" wp14:editId="4698203E">
+          <wp:inline distT="0" distB="0" distL="0" distR="0" wp14:anchorId="151825C3" wp14:editId="5A6D7298">
             <wp:extent cx="5753100" cy="4819650"/>
             <wp:effectExtent l="0" t="0" r="0" b="0"/>
             <wp:docPr id="6" name="Obraz 6"/>
@@ -1336,167 +1372,40 @@
     <w:p/>
     <w:p/>
     <w:p/>
+    <w:p/>
+    <w:p/>
     <w:p>
       <w:r>
         <w:lastRenderedPageBreak/>
-        <w:t>3. Opis programu</w:t>
-      </w:r>
-    </w:p>
-    <w:p/>
-    <w:p>
-      <w:r>
-        <w:t>Algorytm Dijkstry</w:t>
-      </w:r>
-    </w:p>
-    <w:p>
-      <w:r>
-        <w:t>Jest to algorytm służący do znajdowania najkrótszych ścieżek między węzłami w grafie</w:t>
-      </w:r>
-      <w:r>
-        <w:t xml:space="preserve">. Został opracowany przez informatyka </w:t>
-      </w:r>
-      <w:proofErr w:type="spellStart"/>
-      <w:r>
-        <w:t>Edsgera</w:t>
-      </w:r>
-      <w:proofErr w:type="spellEnd"/>
-      <w:r>
-        <w:t xml:space="preserve"> W. Dijkstrę w 1956 roku i opublikowany trzy lata </w:t>
-      </w:r>
-      <w:r>
-        <w:t>później</w:t>
-      </w:r>
-      <w:r>
-        <w:t xml:space="preserve">. Dla danego węzła źródłowego w grafie algorytm wyznacza najkrótszą ścieżkę między tym węzłem, a pojedynczym węzłem </w:t>
-      </w:r>
-      <w:r>
-        <w:t>docelowym</w:t>
-      </w:r>
-      <w:r>
-        <w:t xml:space="preserve"> w grafie</w:t>
-      </w:r>
-      <w:r>
-        <w:t xml:space="preserve">, poprzez zatrzymanie algorytmu po określeniu najkrótszej ścieżki do węzła docelowego. Algorytm na początku swojego działania oznacza wszystkie węzły jako nieodwiedzone. Następnie uzupełnia odległość do każdego węzła. Wszystkie odległości są początkowo ustawione na nieskończoność, z wyjątkiem węzła początkowego, którego odległość zostaje zapisana jako zero. Wstępną odległość węzła v </w:t>
-      </w:r>
-      <w:r>
-        <w:t xml:space="preserve">to długość najkrótszej odkrytej dotychczas ścieżki między węzłem v, a węzłem początkowym. Następnie algorytm dla bieżącego węzła rozważa jego wszystkich nieodwiedzonych sąsiadów i oblicza odległość do nich. Algorytm następnie porównuje nowo obliczone wartość z </w:t>
-      </w:r>
-      <w:r>
-        <w:t>bieżąco wpisanymi i wybiera mniejszą. Kiedy zakończone zostanie rozpatrywanie wszystkich sąsiadów bieżącego węzła, zostaje on oznaczony jako odwiedzony i usunięty ze zbioru punktów nieodwiedzonych. Taki węzeł nie rozstanie już ponownie sprawdzony. Algorytm przechodzi tak przez wszystkie nieodwiedzone punkty, a następnie kończy swoją pracę.</w:t>
-      </w:r>
-    </w:p>
-    <w:p/>
-    <w:p>
-      <w:r>
-        <w:t>Dane wejściowe:</w:t>
-      </w:r>
-    </w:p>
-    <w:p>
-      <w:r>
-        <w:t>-macierz koincydencji</w:t>
-      </w:r>
-    </w:p>
-    <w:p>
-      <w:r>
-        <w:t>Dane wyjściowe:</w:t>
-      </w:r>
-    </w:p>
-    <w:p>
-      <w:r>
-        <w:t>-najkrótsze odległości między węzłami</w:t>
-      </w:r>
-    </w:p>
-    <w:p/>
-    <w:p>
-      <w:r>
-        <w:t xml:space="preserve">Złożoność czasowa:  </w:t>
-      </w:r>
-      <w:r>
-        <w:rPr>
-          <w:rFonts w:cstheme="minorHAnsi"/>
-          <w:color w:val="202122"/>
-          <w:shd w:val="clear" w:color="auto" w:fill="F8F9FA"/>
-        </w:rPr>
-        <w:t>Θ</w:t>
-      </w:r>
-      <w:r>
-        <w:rPr>
-          <w:rFonts w:cstheme="minorHAnsi"/>
-          <w:color w:val="202122"/>
-          <w:shd w:val="clear" w:color="auto" w:fill="F8F9FA"/>
-        </w:rPr>
-        <w:t>(</w:t>
-      </w:r>
-      <w:proofErr w:type="spellStart"/>
-      <w:r>
-        <w:rPr>
-          <w:rFonts w:cstheme="minorHAnsi"/>
-          <w:color w:val="202122"/>
-          <w:shd w:val="clear" w:color="auto" w:fill="F8F9FA"/>
-        </w:rPr>
-        <w:t>nlog</w:t>
-      </w:r>
-      <w:proofErr w:type="spellEnd"/>
-      <w:r>
-        <w:rPr>
-          <w:rFonts w:cstheme="minorHAnsi"/>
-          <w:color w:val="202122"/>
-          <w:shd w:val="clear" w:color="auto" w:fill="F8F9FA"/>
-        </w:rPr>
-        <w:t xml:space="preserve"> n)</w:t>
-      </w:r>
-    </w:p>
-    <w:p>
-      <w:r>
-        <w:t xml:space="preserve">Złożoność pamięciowa: </w:t>
-      </w:r>
-      <w:r>
-        <w:rPr>
-          <w:rFonts w:cstheme="minorHAnsi"/>
-          <w:color w:val="202122"/>
-          <w:shd w:val="clear" w:color="auto" w:fill="F8F9FA"/>
-        </w:rPr>
-        <w:t>Θ</w:t>
-      </w:r>
-      <w:r>
-        <w:rPr>
-          <w:rFonts w:cstheme="minorHAnsi"/>
-          <w:color w:val="202122"/>
-          <w:shd w:val="clear" w:color="auto" w:fill="F8F9FA"/>
-        </w:rPr>
-        <w:t>(</w:t>
-      </w:r>
-      <w:proofErr w:type="spellStart"/>
-      <w:r>
-        <w:rPr>
-          <w:rFonts w:cstheme="minorHAnsi"/>
-          <w:color w:val="202122"/>
-          <w:shd w:val="clear" w:color="auto" w:fill="F8F9FA"/>
-        </w:rPr>
-        <w:t>n+nlog</w:t>
-      </w:r>
-      <w:proofErr w:type="spellEnd"/>
-      <w:r>
-        <w:rPr>
-          <w:rFonts w:cstheme="minorHAnsi"/>
-          <w:color w:val="202122"/>
-          <w:shd w:val="clear" w:color="auto" w:fill="F8F9FA"/>
-        </w:rPr>
-        <w:t xml:space="preserve"> n)</w:t>
-      </w:r>
-    </w:p>
-    <w:p/>
+        <w:t>3.2</w:t>
+      </w:r>
+      <w:r>
+        <w:t xml:space="preserve"> Utworzenie macierzy na podstawie mapy</w:t>
+      </w:r>
+    </w:p>
+    <w:p>
+      <w:r>
+        <w:t xml:space="preserve">Każde skrzyżowanie w obu wersjach programu ma swój unikatowy numer. W programie zapisane są położenia każdego skrzyżowania wraz z ich indeksem. Na ich podstawie powstała macierz incydencji, z której </w:t>
+      </w:r>
+      <w:r>
+        <w:t>program będzie odczytywać kierunki dróg, w przypadku ulic jednokierunkowych, odległość z jednego skrzyżowania do drugiego czy możliwość przejścia z danego miejsca do innego.</w:t>
+      </w:r>
+    </w:p>
+    <w:p>
+      <w:r>
+        <w:t>Indeksy skrzyżowań w wersji demonstracyjnej:</w:t>
+      </w:r>
+    </w:p>
     <w:p>
       <w:r>
         <w:rPr>
           <w:noProof/>
         </w:rPr>
-        <w:lastRenderedPageBreak/>
         <w:drawing>
-          <wp:inline distT="0" distB="0" distL="0" distR="0" wp14:anchorId="20817D3C" wp14:editId="2DBF4F7D">
-            <wp:extent cx="5760720" cy="8044815"/>
-            <wp:effectExtent l="0" t="0" r="0" b="0"/>
-            <wp:docPr id="5" name="Obraz 5"/>
+          <wp:inline distT="0" distB="0" distL="0" distR="0" wp14:anchorId="624DC0BA" wp14:editId="6F2C9BD7">
+            <wp:extent cx="5760720" cy="3158490"/>
+            <wp:effectExtent l="0" t="0" r="0" b="3810"/>
+            <wp:docPr id="8" name="Obraz 8"/>
             <wp:cNvGraphicFramePr>
               <a:graphicFrameLocks xmlns:a="http://schemas.openxmlformats.org/drawingml/2006/main" noChangeAspect="1"/>
             </wp:cNvGraphicFramePr>
@@ -1516,7 +1425,7 @@
                   <pic:spPr>
                     <a:xfrm>
                       <a:off x="0" y="0"/>
-                      <a:ext cx="5760720" cy="8044815"/>
+                      <a:ext cx="5760720" cy="3158490"/>
                     </a:xfrm>
                     <a:prstGeom prst="rect">
                       <a:avLst/>
@@ -1530,126 +1439,21 @@
       </w:r>
     </w:p>
     <w:p/>
-    <w:p/>
-    <w:p>
-      <w:r>
-        <w:lastRenderedPageBreak/>
-        <w:t>Algorytm najbliższego sąsiada</w:t>
-      </w:r>
-    </w:p>
-    <w:p>
-      <w:r>
-        <w:t>Ten algorytm wykorzystuje strategie zachłanną. Rozpoczyna swoją pracę od wierzchołka oznaczonego jako startowy. Ten wierzchołek zostaje oznaczony</w:t>
-      </w:r>
-      <w:r>
-        <w:t xml:space="preserve"> jako odwiedzony i aktualnie odwiedzany. Następnie algorytm sprawdza, który z pozostałych nieodwiedzonych punktów zaznaczonych przez użytkownika jest najbliżej za pomocą algorytmu Dijkstry. Po wyborze najkrótszej drogi zostaje ona dołączona do rozwiązania, a punkt do którego prowadzi ta droga zostaje zaznaczony jako odwiedzony i jest on aktualną pozycją wyjściową do szukania następnej drogi do punktów nieodwiedzonych. Algorytm</w:t>
-      </w:r>
-      <w:r>
-        <w:t xml:space="preserve"> powtarza swoje działanie</w:t>
-      </w:r>
-      <w:r>
-        <w:t xml:space="preserve"> do momentu, aż wszystkie punkty zaznaczone przez użytkowania zostaną odwiedzone</w:t>
-      </w:r>
-      <w:r>
-        <w:t>. Gdy dojdzie do tego momentu wyznaczona zostaje trasa od ostatnio odwiedzonego punktu do punktu startowego. Po dodaniu tej drogi, algorytm zwraca pełną marszrutę.</w:t>
-      </w:r>
-    </w:p>
-    <w:p/>
-    <w:p>
-      <w:r>
-        <w:t>Dane wejściowe:</w:t>
-      </w:r>
-    </w:p>
-    <w:p>
-      <w:r>
-        <w:t>-macierz koincydencji</w:t>
-      </w:r>
-    </w:p>
-    <w:p>
-      <w:r>
-        <w:t>Dane wyjściowe:</w:t>
-      </w:r>
-    </w:p>
-    <w:p>
-      <w:r>
-        <w:t>-Marszruta stworzona z punktów docelowych</w:t>
-      </w:r>
-    </w:p>
-    <w:p/>
-    <w:p>
-      <w:r>
-        <w:t>Złożoność czasowa:</w:t>
-      </w:r>
-      <w:r>
-        <w:t xml:space="preserve">  </w:t>
-      </w:r>
-      <w:r>
-        <w:rPr>
-          <w:rFonts w:cstheme="minorHAnsi"/>
-          <w:color w:val="202122"/>
-          <w:shd w:val="clear" w:color="auto" w:fill="F8F9FA"/>
-        </w:rPr>
-        <w:t>Θ</w:t>
-      </w:r>
-      <w:r>
-        <w:rPr>
-          <w:rFonts w:cstheme="minorHAnsi"/>
-          <w:color w:val="202122"/>
-          <w:shd w:val="clear" w:color="auto" w:fill="F8F9FA"/>
-        </w:rPr>
-        <w:t>(N</w:t>
-      </w:r>
-      <w:r>
-        <w:rPr>
-          <w:rFonts w:cstheme="minorHAnsi"/>
-          <w:color w:val="202122"/>
-          <w:shd w:val="clear" w:color="auto" w:fill="F8F9FA"/>
-          <w:vertAlign w:val="superscript"/>
-        </w:rPr>
-        <w:t>2</w:t>
-      </w:r>
-      <w:r>
-        <w:rPr>
-          <w:rFonts w:cstheme="minorHAnsi"/>
-          <w:color w:val="202122"/>
-          <w:shd w:val="clear" w:color="auto" w:fill="F8F9FA"/>
-        </w:rPr>
-        <w:t>)</w:t>
-      </w:r>
-    </w:p>
-    <w:p>
-      <w:r>
-        <w:t xml:space="preserve">Złożoność pamięciowa: </w:t>
-      </w:r>
-      <w:r>
-        <w:rPr>
-          <w:rFonts w:cstheme="minorHAnsi"/>
-          <w:color w:val="202122"/>
-          <w:shd w:val="clear" w:color="auto" w:fill="F8F9FA"/>
-        </w:rPr>
-        <w:t>Θ</w:t>
-      </w:r>
-      <w:r>
-        <w:rPr>
-          <w:rFonts w:cstheme="minorHAnsi"/>
-          <w:color w:val="202122"/>
-          <w:shd w:val="clear" w:color="auto" w:fill="F8F9FA"/>
-        </w:rPr>
-        <w:t>(N)</w:t>
-      </w:r>
-    </w:p>
-    <w:p/>
+    <w:p>
+      <w:r>
+        <w:t>Macierz incydencji stworzona na podstawie mapy z wersji demonstracyjnej</w:t>
+      </w:r>
+    </w:p>
     <w:p>
       <w:r>
         <w:rPr>
           <w:noProof/>
         </w:rPr>
-        <w:lastRenderedPageBreak/>
         <w:drawing>
-          <wp:inline distT="0" distB="0" distL="0" distR="0" wp14:anchorId="38225CEC" wp14:editId="450B5A76">
-            <wp:extent cx="6181725" cy="8320660"/>
-            <wp:effectExtent l="0" t="0" r="0" b="4445"/>
-            <wp:docPr id="2" name="Obraz 2"/>
+          <wp:inline distT="0" distB="0" distL="0" distR="0" wp14:anchorId="66C31F54" wp14:editId="2CC700FA">
+            <wp:extent cx="5035807" cy="3623095"/>
+            <wp:effectExtent l="0" t="0" r="0" b="0"/>
+            <wp:docPr id="14" name="Obraz 14"/>
             <wp:cNvGraphicFramePr>
               <a:graphicFrameLocks xmlns:a="http://schemas.openxmlformats.org/drawingml/2006/main" noChangeAspect="1"/>
             </wp:cNvGraphicFramePr>
@@ -1669,7 +1473,7 @@
                   <pic:spPr>
                     <a:xfrm>
                       <a:off x="0" y="0"/>
-                      <a:ext cx="6221297" cy="8373925"/>
+                      <a:ext cx="5068767" cy="3646809"/>
                     </a:xfrm>
                     <a:prstGeom prst="rect">
                       <a:avLst/>
@@ -1682,51 +1486,66 @@
         </w:drawing>
       </w:r>
     </w:p>
-    <w:p/>
     <w:p>
       <w:r>
         <w:lastRenderedPageBreak/>
-        <w:t xml:space="preserve">Algorytm </w:t>
-      </w:r>
-      <w:r>
-        <w:t>Brute-</w:t>
-      </w:r>
-      <w:proofErr w:type="spellStart"/>
-      <w:r>
-        <w:t>force</w:t>
-      </w:r>
-      <w:proofErr w:type="spellEnd"/>
-    </w:p>
-    <w:p>
-      <w:r>
-        <w:t>Jest to algorytm szukający wszystkich możliwych permutacji zbioru punktów początkowych. Algorytm w trakcie szukania rozwiązań korzysta z indeksów punktów docelowych</w:t>
-      </w:r>
-      <w:r>
-        <w:t>, zapisując ich każda kombinację. Następnie na początku i na końcu każdej permutacji dodawany jest indeks punktu początkowego, aby uzyskać pełną trasę. Kolejnym krokiem algorytmu jest porównanie długości każdej drogi w celu wy</w:t>
-      </w:r>
-      <w:r>
-        <w:t>brania najkrótszej z nich.</w:t>
-      </w:r>
-      <w:r>
-        <w:t xml:space="preserve"> Algorytm do porównania długości marszrut korzysta z algorytmu Dijkstry, który zwraca najkrótszą drogę między 2 punktami</w:t>
-      </w:r>
-      <w:r>
-        <w:t xml:space="preserve">. Na początku porównywania długości algorytm wybiera pierwszą trasę jako najkrótszą, a następnie porównuje do niej kolejne drogi. Jeśli dana trasa jest </w:t>
-      </w:r>
-      <w:r>
-        <w:t>krótsza od aktualnie oznaczonej jako najkrótsza zastępuje jej miejsce, a algorytm przechodzi tak przez dalsze drogi. Po wybraniu najkrótszej marszruty otrzymujemy ją w postaci listy punktów.</w:t>
-      </w:r>
-    </w:p>
-    <w:p>
-      <w:r>
+        <w:t xml:space="preserve">W macierzy są zapisane odległości między skrzyżowaniami. W przypadku, kiedy </w:t>
+      </w:r>
+      <w:r>
+        <w:t xml:space="preserve">odległość z jednego skrzyżowania do drugiego jest równa zero, oznacza, że z danego miejsca nie można przejść do drugiego, ponieważ nie ma między nimi drogi lub jest tam droga jednokierunkowa, która nie pozwala przejść w danym kierunku. Jeśli w macierzy jest liczba inna od zera, to </w:t>
+      </w:r>
+      <w:r>
+        <w:t>oznacza, że z danego skrzyżowania można przejść do drugiego i jest to odległość między nimi.</w:t>
+      </w:r>
+    </w:p>
+    <w:p>
+      <w:r>
+        <w:t>Takie samo rozwiązanie zostało zastosowane dla pełnej wersji programu, gdzie macierz jest większa, niż w wersji demonstracyjnej</w:t>
+      </w:r>
+      <w:r>
+        <w:t>, ponieważ mapa wykorzystana w wersji pełnej zawiera więcej skrzyżowań.</w:t>
+      </w:r>
+    </w:p>
+    <w:p/>
+    <w:p>
+      <w:r>
+        <w:t>3.3 Interfejs</w:t>
+      </w:r>
+    </w:p>
+    <w:p>
+      <w:r>
+        <w:t>3.3.1 Okno startowe</w:t>
+      </w:r>
+    </w:p>
+    <w:p>
+      <w:pPr>
         <w:rPr>
           <w:noProof/>
         </w:rPr>
+      </w:pPr>
+      <w:r>
+        <w:t>Przy uruchomieniu programu wyświetla się okno startowe</w:t>
+      </w:r>
+      <w:r>
+        <w:t xml:space="preserve">, gdzie znajduje się nazwa zagadnienia. Dodatkowo na oknie są widoczne dwa duże przyciski decydujące o tym, z której wersji programu chce skorzystać użytkownik oraz mniejszy przycisk „Pomoc”, który ma pomóc użytkownikowi </w:t>
+      </w:r>
+      <w:r>
+        <w:t xml:space="preserve">z wyborem </w:t>
+      </w:r>
+      <w:r>
+        <w:t>co powinien wybrać, aby przejść do dalszej części programu.</w:t>
+      </w:r>
+    </w:p>
+    <w:p>
+      <w:r>
+        <w:rPr>
+          <w:noProof/>
+        </w:rPr>
         <w:drawing>
-          <wp:inline distT="0" distB="0" distL="0" distR="0" wp14:anchorId="087D6D9C" wp14:editId="292FB58F">
-            <wp:extent cx="3476625" cy="3152799"/>
-            <wp:effectExtent l="0" t="0" r="0" b="9525"/>
-            <wp:docPr id="3" name="Obraz 3" descr="Obraz zawierający akcesorium, parasol&#10;&#10;Opis wygenerowany automatycznie"/>
+          <wp:inline distT="0" distB="0" distL="0" distR="0" wp14:anchorId="60342D4C" wp14:editId="21537D2B">
+            <wp:extent cx="5760720" cy="2836545"/>
+            <wp:effectExtent l="0" t="0" r="0" b="1905"/>
+            <wp:docPr id="15" name="Obraz 15" descr="Obraz zawierający tekst&#10;&#10;Opis wygenerowany automatycznie"/>
             <wp:cNvGraphicFramePr>
               <a:graphicFrameLocks xmlns:a="http://schemas.openxmlformats.org/drawingml/2006/main" noChangeAspect="1"/>
             </wp:cNvGraphicFramePr>
@@ -1734,7 +1553,7 @@
               <a:graphicData uri="http://schemas.openxmlformats.org/drawingml/2006/picture">
                 <pic:pic xmlns:pic="http://schemas.openxmlformats.org/drawingml/2006/picture">
                   <pic:nvPicPr>
-                    <pic:cNvPr id="3" name="Obraz 3" descr="Obraz zawierający akcesorium, parasol&#10;&#10;Opis wygenerowany automatycznie"/>
+                    <pic:cNvPr id="15" name="Obraz 15" descr="Obraz zawierający tekst&#10;&#10;Opis wygenerowany automatycznie"/>
                     <pic:cNvPicPr/>
                   </pic:nvPicPr>
                   <pic:blipFill>
@@ -1746,7 +1565,7 @@
                   <pic:spPr>
                     <a:xfrm>
                       <a:off x="0" y="0"/>
-                      <a:ext cx="3494857" cy="3169333"/>
+                      <a:ext cx="5760720" cy="2836545"/>
                     </a:xfrm>
                     <a:prstGeom prst="rect">
                       <a:avLst/>
@@ -1761,45 +1580,76 @@
     </w:p>
     <w:p>
       <w:r>
-        <w:t>Zakładając wierzchołek z numerem 1 jako początkowy z powyższego grafu możemy wyszczególnić marszruty:</w:t>
-      </w:r>
-    </w:p>
-    <w:p>
-      <w:r>
-        <w:t>-1,2,3,4</w:t>
-      </w:r>
-    </w:p>
-    <w:p>
-      <w:r>
-        <w:t>-1,2,4,3</w:t>
-      </w:r>
-    </w:p>
-    <w:p>
-      <w:r>
-        <w:t>-</w:t>
-      </w:r>
-      <w:r>
-        <w:t>1,3,2,4</w:t>
-      </w:r>
-    </w:p>
-    <w:p>
-      <w:r>
-        <w:t>-</w:t>
-      </w:r>
-      <w:r>
-        <w:t>1,3,4,2</w:t>
-      </w:r>
-    </w:p>
-    <w:p>
-      <w:r>
-        <w:t>-1,4,2,3</w:t>
-      </w:r>
-    </w:p>
-    <w:p>
-      <w:r>
-        <w:t>-1,4,3,2</w:t>
-      </w:r>
-    </w:p>
+        <w:t>3.3.2 Wersja demonstracyjna</w:t>
+      </w:r>
+    </w:p>
+    <w:p>
+      <w:r>
+        <w:t xml:space="preserve">Gdy użytkownik wybierze wersję demonstracyjną, otworzy się okno zawierającą przeznaczoną dla niej mapę, przyciski służące do obsługi programu oraz legendę </w:t>
+      </w:r>
+      <w:r>
+        <w:t xml:space="preserve">ilustrującą kolory punktu startowego, punktów do odwiedzenia oraz dróg wygenerowanych przez konkretne algorytmy. Przy algorytmach znajdują się okienka do zaznaczenia, które odpowiadają </w:t>
+      </w:r>
+      <w:r>
+        <w:t xml:space="preserve">za to, z których algorytmów program ma skorzystać, aby znaleźć drogę pomiędzy zaznaczonymi wcześniej punktami oraz okienka, w których, po narysowaniu trasy, wyświetli się </w:t>
+      </w:r>
+      <w:r>
+        <w:t>długość drogi, która przeszedł dany algorytm.</w:t>
+      </w:r>
+    </w:p>
+    <w:p>
+      <w:r>
+        <w:t>3.3.3 Wersja pełna</w:t>
+      </w:r>
+    </w:p>
+    <w:p/>
+    <w:p/>
+    <w:p/>
+    <w:p/>
+    <w:p/>
+    <w:p/>
+    <w:p/>
+    <w:p/>
+    <w:p/>
+    <w:p/>
+    <w:p/>
+    <w:p/>
+    <w:p/>
+    <w:p>
+      <w:r>
+        <w:t>Algorytm Dijkstry</w:t>
+      </w:r>
+    </w:p>
+    <w:p>
+      <w:r>
+        <w:t>Jest to algorytm służący do znajdowania najkrótszych ścieżek między węzłami w grafie</w:t>
+      </w:r>
+      <w:r>
+        <w:t xml:space="preserve">. Został opracowany przez informatyka Edsgera W. Dijkstrę w 1956 roku i opublikowany trzy lata </w:t>
+      </w:r>
+      <w:r>
+        <w:t>później</w:t>
+      </w:r>
+      <w:r>
+        <w:t xml:space="preserve">. Dla danego węzła źródłowego w grafie algorytm wyznacza najkrótszą ścieżkę między tym węzłem, a pojedynczym węzłem </w:t>
+      </w:r>
+      <w:r>
+        <w:t>docelowym</w:t>
+      </w:r>
+      <w:r>
+        <w:t xml:space="preserve"> w grafie</w:t>
+      </w:r>
+      <w:r>
+        <w:t xml:space="preserve">, poprzez zatrzymanie algorytmu po określeniu najkrótszej ścieżki do węzła docelowego. Algorytm na początku swojego działania oznacza wszystkie węzły jako nieodwiedzone. Następnie uzupełnia odległość do każdego węzła. Wszystkie odległości są początkowo ustawione na nieskończoność, z wyjątkiem węzła początkowego, którego odległość zostaje zapisana jako zero. Wstępną odległość węzła v </w:t>
+      </w:r>
+      <w:r>
+        <w:t xml:space="preserve">to długość najkrótszej odkrytej dotychczas ścieżki między węzłem v, a węzłem początkowym. Następnie algorytm dla bieżącego węzła rozważa jego wszystkich nieodwiedzonych sąsiadów i oblicza odległość do nich. Algorytm następnie porównuje nowo obliczone wartość z </w:t>
+      </w:r>
+      <w:r>
+        <w:t>bieżąco wpisanymi i wybiera mniejszą. Kiedy zakończone zostanie rozpatrywanie wszystkich sąsiadów bieżącego węzła, zostaje on oznaczony jako odwiedzony i usunięty ze zbioru punktów nieodwiedzonych. Taki węzeł nie rozstanie już ponownie sprawdzony. Algorytm przechodzi tak przez wszystkie nieodwiedzone punkty, a następnie kończy swoją pracę.</w:t>
+      </w:r>
+    </w:p>
+    <w:p/>
     <w:p>
       <w:r>
         <w:t>Dane wejściowe:</w:t>
@@ -1817,15 +1667,12 @@
     </w:p>
     <w:p>
       <w:r>
-        <w:t>-</w:t>
-      </w:r>
-      <w:r>
-        <w:t>Marszruta stworzona z punktów docelowych</w:t>
-      </w:r>
-    </w:p>
-    <w:p>
-      <w:r>
-        <w:lastRenderedPageBreak/>
+        <w:t>-najkrótsze odległości między węzłami</w:t>
+      </w:r>
+    </w:p>
+    <w:p/>
+    <w:p>
+      <w:r>
         <w:t xml:space="preserve">Złożoność czasowa:  </w:t>
       </w:r>
       <w:r>
@@ -1842,7 +1689,7 @@
           <w:color w:val="202122"/>
           <w:shd w:val="clear" w:color="auto" w:fill="F8F9FA"/>
         </w:rPr>
-        <w:t>(N!)</w:t>
+        <w:t>(nlog n)</w:t>
       </w:r>
     </w:p>
     <w:p>
@@ -1863,23 +1710,7 @@
           <w:color w:val="202122"/>
           <w:shd w:val="clear" w:color="auto" w:fill="F8F9FA"/>
         </w:rPr>
-        <w:t>(N</w:t>
-      </w:r>
-      <w:r>
-        <w:rPr>
-          <w:rFonts w:cstheme="minorHAnsi"/>
-          <w:color w:val="202122"/>
-          <w:shd w:val="clear" w:color="auto" w:fill="F8F9FA"/>
-        </w:rPr>
-        <w:t>!</w:t>
-      </w:r>
-      <w:r>
-        <w:rPr>
-          <w:rFonts w:cstheme="minorHAnsi"/>
-          <w:color w:val="202122"/>
-          <w:shd w:val="clear" w:color="auto" w:fill="F8F9FA"/>
-        </w:rPr>
-        <w:t>)</w:t>
+        <w:t>(n+nlog n)</w:t>
       </w:r>
     </w:p>
     <w:p/>
@@ -1888,11 +1719,12 @@
         <w:rPr>
           <w:noProof/>
         </w:rPr>
+        <w:lastRenderedPageBreak/>
         <w:drawing>
-          <wp:inline distT="0" distB="0" distL="0" distR="0" wp14:anchorId="4B822035" wp14:editId="5A1A5CDB">
-            <wp:extent cx="4067175" cy="4391025"/>
-            <wp:effectExtent l="0" t="0" r="9525" b="9525"/>
-            <wp:docPr id="1" name="Obraz 1"/>
+          <wp:inline distT="0" distB="0" distL="0" distR="0" wp14:anchorId="20817D3C" wp14:editId="2DBF4F7D">
+            <wp:extent cx="5760720" cy="8044815"/>
+            <wp:effectExtent l="0" t="0" r="0" b="0"/>
+            <wp:docPr id="5" name="Obraz 5"/>
             <wp:cNvGraphicFramePr>
               <a:graphicFrameLocks xmlns:a="http://schemas.openxmlformats.org/drawingml/2006/main" noChangeAspect="1"/>
             </wp:cNvGraphicFramePr>
@@ -1912,7 +1744,7 @@
                   <pic:spPr>
                     <a:xfrm>
                       <a:off x="0" y="0"/>
-                      <a:ext cx="4067175" cy="4391025"/>
+                      <a:ext cx="5760720" cy="8044815"/>
                     </a:xfrm>
                     <a:prstGeom prst="rect">
                       <a:avLst/>
@@ -1925,61 +1757,127 @@
         </w:drawing>
       </w:r>
     </w:p>
-    <w:p>
-      <w:r>
-        <w:t>Algorytm najmniejszej krawędzi</w:t>
-      </w:r>
-    </w:p>
-    <w:p>
-      <w:r>
-        <w:t>Ten algorytm polega na kolejnym dołączaniu do rozwiązania najkrótszych spośród dopuszczalny krawędzi. Początkowo algorytm zapisuje wszystkie krawędzie z ich długościami między wszystkimi punktami docelowymi</w:t>
-      </w:r>
-      <w:r>
-        <w:t xml:space="preserve"> w liście, a następnie sortuje je rosnąco względem długości. Algorytm wybiera </w:t>
-      </w:r>
-      <w:r>
-        <w:t xml:space="preserve">kolejne </w:t>
-      </w:r>
-      <w:r>
-        <w:t>krawęd</w:t>
-      </w:r>
-      <w:r>
-        <w:t>zi</w:t>
-      </w:r>
-      <w:r>
-        <w:t xml:space="preserve"> z listy i próbuje dołączyć j</w:t>
-      </w:r>
-      <w:r>
-        <w:t>e</w:t>
-      </w:r>
-      <w:r>
-        <w:t xml:space="preserve"> do rozwiązania. Podczas próby dołączenia krawędzi do rozwiązania algorytm sprawdza czy nie spowoduje ona utworzenia cyklu (nie dotyczy ostatniej iteracji) lub powstania wierzchołka, z którego wychodzą trzy krawędzie, jeśli dana krawędź spełnia chociaż jeden z tych warunków nie będzie brana pod uwagę w rozwiązaniu, a algorytm </w:t>
-      </w:r>
-      <w:r>
-        <w:t>przejdzie do następnej krawędzi z listy.</w:t>
-      </w:r>
-      <w:r>
-        <w:t xml:space="preserve"> Po utworzeniu połączeń między punktami docelowymi algorytm </w:t>
-      </w:r>
-      <w:r>
-        <w:t>ustawia je tak, aby pierwszym punktem na liście wynikowej był punkt początkowy, a następnie kolejne punkty które łączą krawędzie. Po wykonaniu tego wszystkiego algorytm zwraca marszrutę stworzoną z punktów docelowych.</w:t>
-      </w:r>
-    </w:p>
+    <w:p/>
     <w:p/>
     <w:p>
       <w:r>
         <w:lastRenderedPageBreak/>
-        <w:t>Schemat krokowy:</w:t>
-      </w:r>
+        <w:t>Algorytm najbliższego sąsiada</w:t>
+      </w:r>
+    </w:p>
+    <w:p>
+      <w:r>
+        <w:t>Ten algorytm wykorzystuje strategie zachłanną. Rozpoczyna swoją pracę od wierzchołka oznaczonego jako startowy. Ten wierzchołek zostaje oznaczony</w:t>
+      </w:r>
+      <w:r>
+        <w:t xml:space="preserve"> jako odwiedzony i aktualnie odwiedzany. Następnie algorytm sprawdza, który z pozostałych nieodwiedzonych punktów zaznaczonych przez użytkownika jest najbliżej za pomocą algorytmu Dijkstry. Po wyborze najkrótszej drogi zostaje ona dołączona do rozwiązania, a punkt do którego prowadzi ta droga zostaje zaznaczony jako odwiedzony i jest on aktualną pozycją wyjściową do szukania następnej drogi do punktów nieodwiedzonych. Algorytm</w:t>
+      </w:r>
+      <w:r>
+        <w:t xml:space="preserve"> powtarza swoje działanie</w:t>
+      </w:r>
+      <w:r>
+        <w:t xml:space="preserve"> do momentu, aż wszystkie punkty zaznaczone przez użytkowania zostaną odwiedzone</w:t>
+      </w:r>
+      <w:r>
+        <w:t>. Gdy dojdzie do tego momentu wyznaczona zostaje trasa od ostatnio odwiedzonego punktu do punktu startowego. Po dodaniu tej drogi, algorytm zwraca pełną marszrutę.</w:t>
+      </w:r>
+    </w:p>
+    <w:p/>
+    <w:p>
+      <w:r>
+        <w:t>Dane wejściowe:</w:t>
+      </w:r>
+    </w:p>
+    <w:p>
+      <w:r>
+        <w:t>-macierz koincydencji</w:t>
+      </w:r>
+    </w:p>
+    <w:p>
+      <w:r>
+        <w:t>Dane wyjściowe:</w:t>
+      </w:r>
+    </w:p>
+    <w:p>
+      <w:r>
+        <w:t>-Marszruta stworzona z punktów docelowych</w:t>
+      </w:r>
+    </w:p>
+    <w:p/>
+    <w:p>
+      <w:r>
+        <w:t>Złożoność czasowa:</w:t>
+      </w:r>
+      <w:r>
+        <w:t xml:space="preserve">  </w:t>
+      </w:r>
+      <w:r>
+        <w:rPr>
+          <w:rFonts w:cstheme="minorHAnsi"/>
+          <w:color w:val="202122"/>
+          <w:shd w:val="clear" w:color="auto" w:fill="F8F9FA"/>
+        </w:rPr>
+        <w:t>Θ</w:t>
+      </w:r>
+      <w:r>
+        <w:rPr>
+          <w:rFonts w:cstheme="minorHAnsi"/>
+          <w:color w:val="202122"/>
+          <w:shd w:val="clear" w:color="auto" w:fill="F8F9FA"/>
+        </w:rPr>
+        <w:t>(N</w:t>
+      </w:r>
+      <w:r>
+        <w:rPr>
+          <w:rFonts w:cstheme="minorHAnsi"/>
+          <w:color w:val="202122"/>
+          <w:shd w:val="clear" w:color="auto" w:fill="F8F9FA"/>
+          <w:vertAlign w:val="superscript"/>
+        </w:rPr>
+        <w:t>2</w:t>
+      </w:r>
+      <w:r>
+        <w:rPr>
+          <w:rFonts w:cstheme="minorHAnsi"/>
+          <w:color w:val="202122"/>
+          <w:shd w:val="clear" w:color="auto" w:fill="F8F9FA"/>
+        </w:rPr>
+        <w:t>)</w:t>
+      </w:r>
+    </w:p>
+    <w:p>
+      <w:r>
+        <w:t xml:space="preserve">Złożoność pamięciowa: </w:t>
+      </w:r>
+      <w:r>
+        <w:rPr>
+          <w:rFonts w:cstheme="minorHAnsi"/>
+          <w:color w:val="202122"/>
+          <w:shd w:val="clear" w:color="auto" w:fill="F8F9FA"/>
+        </w:rPr>
+        <w:t>Θ</w:t>
+      </w:r>
+      <w:r>
+        <w:rPr>
+          <w:rFonts w:cstheme="minorHAnsi"/>
+          <w:color w:val="202122"/>
+          <w:shd w:val="clear" w:color="auto" w:fill="F8F9FA"/>
+        </w:rPr>
+        <w:t>(N)</w:t>
+      </w:r>
+    </w:p>
+    <w:p/>
+    <w:p>
       <w:r>
         <w:rPr>
           <w:noProof/>
         </w:rPr>
+        <w:lastRenderedPageBreak/>
         <w:drawing>
-          <wp:inline distT="0" distB="0" distL="0" distR="0" wp14:anchorId="098A18E7" wp14:editId="45B02528">
-            <wp:extent cx="5760720" cy="5876925"/>
-            <wp:effectExtent l="0" t="0" r="0" b="9525"/>
-            <wp:docPr id="13" name="Obraz 13"/>
+          <wp:inline distT="0" distB="0" distL="0" distR="0" wp14:anchorId="38225CEC" wp14:editId="450B5A76">
+            <wp:extent cx="6181725" cy="8320660"/>
+            <wp:effectExtent l="0" t="0" r="0" b="4445"/>
+            <wp:docPr id="2" name="Obraz 2"/>
             <wp:cNvGraphicFramePr>
               <a:graphicFrameLocks xmlns:a="http://schemas.openxmlformats.org/drawingml/2006/main" noChangeAspect="1"/>
             </wp:cNvGraphicFramePr>
@@ -1999,7 +1897,7 @@
                   <pic:spPr>
                     <a:xfrm>
                       <a:off x="0" y="0"/>
-                      <a:ext cx="5760720" cy="5876925"/>
+                      <a:ext cx="6221297" cy="8373925"/>
                     </a:xfrm>
                     <a:prstGeom prst="rect">
                       <a:avLst/>
@@ -2012,37 +1910,46 @@
         </w:drawing>
       </w:r>
     </w:p>
-    <w:p>
-      <w:pPr>
+    <w:p/>
+    <w:p>
+      <w:r>
+        <w:lastRenderedPageBreak/>
+        <w:t xml:space="preserve">Algorytm </w:t>
+      </w:r>
+      <w:r>
+        <w:t>Brute-force</w:t>
+      </w:r>
+    </w:p>
+    <w:p>
+      <w:r>
+        <w:t>Jest to algorytm szukający wszystkich możliwych permutacji zbioru punktów początkowych. Algorytm w trakcie szukania rozwiązań korzysta z indeksów punktów docelowych</w:t>
+      </w:r>
+      <w:r>
+        <w:t>, zapisując ich każda kombinację. Następnie na początku i na końcu każdej permutacji dodawany jest indeks punktu początkowego, aby uzyskać pełną trasę. Kolejnym krokiem algorytmu jest porównanie długości każdej drogi w celu wy</w:t>
+      </w:r>
+      <w:r>
+        <w:t>brania najkrótszej z nich.</w:t>
+      </w:r>
+      <w:r>
+        <w:t xml:space="preserve"> Algorytm do porównania długości marszrut korzysta z algorytmu Dijkstry, który zwraca najkrótszą drogę między 2 punktami</w:t>
+      </w:r>
+      <w:r>
+        <w:t xml:space="preserve">. Na początku porównywania długości algorytm wybiera pierwszą trasę jako najkrótszą, a następnie porównuje do niej kolejne drogi. Jeśli dana trasa jest </w:t>
+      </w:r>
+      <w:r>
+        <w:t>krótsza od aktualnie oznaczonej jako najkrótsza zastępuje jej miejsce, a algorytm przechodzi tak przez dalsze drogi. Po wybraniu najkrótszej marszruty otrzymujemy ją w postaci listy punktów.</w:t>
+      </w:r>
+    </w:p>
+    <w:p>
+      <w:r>
         <w:rPr>
           <w:noProof/>
         </w:rPr>
-      </w:pPr>
-    </w:p>
-    <w:p>
-      <w:r>
-        <w:rPr>
-          <w:noProof/>
-        </w:rPr>
-        <w:t>Niedopuszczlane sytuacje:</w:t>
-      </w:r>
-    </w:p>
-    <w:p>
-      <w:r>
-        <w:rPr>
-          <w:noProof/>
-        </w:rPr>
-        <w:t xml:space="preserve"> </w:t>
-      </w:r>
-      <w:r>
-        <w:rPr>
-          <w:noProof/>
-        </w:rPr>
         <w:drawing>
-          <wp:inline distT="0" distB="0" distL="0" distR="0" wp14:anchorId="42B372F5" wp14:editId="10AB1432">
-            <wp:extent cx="2256922" cy="1914525"/>
-            <wp:effectExtent l="0" t="0" r="0" b="0"/>
-            <wp:docPr id="10" name="Obraz 10"/>
+          <wp:inline distT="0" distB="0" distL="0" distR="0" wp14:anchorId="087D6D9C" wp14:editId="292FB58F">
+            <wp:extent cx="3476625" cy="3152799"/>
+            <wp:effectExtent l="0" t="0" r="0" b="9525"/>
+            <wp:docPr id="3" name="Obraz 3" descr="Obraz zawierający akcesorium, parasol&#10;&#10;Opis wygenerowany automatycznie"/>
             <wp:cNvGraphicFramePr>
               <a:graphicFrameLocks xmlns:a="http://schemas.openxmlformats.org/drawingml/2006/main" noChangeAspect="1"/>
             </wp:cNvGraphicFramePr>
@@ -2050,7 +1957,7 @@
               <a:graphicData uri="http://schemas.openxmlformats.org/drawingml/2006/picture">
                 <pic:pic xmlns:pic="http://schemas.openxmlformats.org/drawingml/2006/picture">
                   <pic:nvPicPr>
-                    <pic:cNvPr id="1" name=""/>
+                    <pic:cNvPr id="3" name="Obraz 3" descr="Obraz zawierający akcesorium, parasol&#10;&#10;Opis wygenerowany automatycznie"/>
                     <pic:cNvPicPr/>
                   </pic:nvPicPr>
                   <pic:blipFill>
@@ -2062,7 +1969,7 @@
                   <pic:spPr>
                     <a:xfrm>
                       <a:off x="0" y="0"/>
-                      <a:ext cx="2265721" cy="1921989"/>
+                      <a:ext cx="3494857" cy="3169333"/>
                     </a:xfrm>
                     <a:prstGeom prst="rect">
                       <a:avLst/>
@@ -2074,15 +1981,141 @@
           </wp:inline>
         </w:drawing>
       </w:r>
+    </w:p>
+    <w:p>
+      <w:r>
+        <w:t>Zakładając wierzchołek z numerem 1 jako początkowy z powyższego grafu możemy wyszczególnić marszruty:</w:t>
+      </w:r>
+    </w:p>
+    <w:p>
+      <w:r>
+        <w:t>-1,2,3,4</w:t>
+      </w:r>
+    </w:p>
+    <w:p>
+      <w:r>
+        <w:t>-1,2,4,3</w:t>
+      </w:r>
+    </w:p>
+    <w:p>
+      <w:r>
+        <w:t>-</w:t>
+      </w:r>
+      <w:r>
+        <w:t>1,3,2,4</w:t>
+      </w:r>
+    </w:p>
+    <w:p>
+      <w:r>
+        <w:t>-</w:t>
+      </w:r>
+      <w:r>
+        <w:t>1,3,4,2</w:t>
+      </w:r>
+    </w:p>
+    <w:p>
+      <w:r>
+        <w:t>-1,4,2,3</w:t>
+      </w:r>
+    </w:p>
+    <w:p>
+      <w:r>
+        <w:t>-1,4,3,2</w:t>
+      </w:r>
+    </w:p>
+    <w:p>
+      <w:r>
+        <w:t>Dane wejściowe:</w:t>
+      </w:r>
+    </w:p>
+    <w:p>
+      <w:r>
+        <w:t>-macierz koincydencji</w:t>
+      </w:r>
+    </w:p>
+    <w:p>
+      <w:r>
+        <w:t>Dane wyjściowe:</w:t>
+      </w:r>
+    </w:p>
+    <w:p>
+      <w:r>
+        <w:t>-</w:t>
+      </w:r>
+      <w:r>
+        <w:t>Marszruta stworzona z punktów docelowych</w:t>
+      </w:r>
+    </w:p>
+    <w:p>
+      <w:r>
+        <w:lastRenderedPageBreak/>
+        <w:t xml:space="preserve">Złożoność czasowa:  </w:t>
+      </w:r>
+      <w:r>
+        <w:rPr>
+          <w:rFonts w:cstheme="minorHAnsi"/>
+          <w:color w:val="202122"/>
+          <w:shd w:val="clear" w:color="auto" w:fill="F8F9FA"/>
+        </w:rPr>
+        <w:t>Θ</w:t>
+      </w:r>
+      <w:r>
+        <w:rPr>
+          <w:rFonts w:cstheme="minorHAnsi"/>
+          <w:color w:val="202122"/>
+          <w:shd w:val="clear" w:color="auto" w:fill="F8F9FA"/>
+        </w:rPr>
+        <w:t>(N!)</w:t>
+      </w:r>
+    </w:p>
+    <w:p>
+      <w:r>
+        <w:t xml:space="preserve">Złożoność pamięciowa: </w:t>
+      </w:r>
+      <w:r>
+        <w:rPr>
+          <w:rFonts w:cstheme="minorHAnsi"/>
+          <w:color w:val="202122"/>
+          <w:shd w:val="clear" w:color="auto" w:fill="F8F9FA"/>
+        </w:rPr>
+        <w:t>Θ</w:t>
+      </w:r>
+      <w:r>
+        <w:rPr>
+          <w:rFonts w:cstheme="minorHAnsi"/>
+          <w:color w:val="202122"/>
+          <w:shd w:val="clear" w:color="auto" w:fill="F8F9FA"/>
+        </w:rPr>
+        <w:t>(N</w:t>
+      </w:r>
+      <w:r>
+        <w:rPr>
+          <w:rFonts w:cstheme="minorHAnsi"/>
+          <w:color w:val="202122"/>
+          <w:shd w:val="clear" w:color="auto" w:fill="F8F9FA"/>
+        </w:rPr>
+        <w:t>!</w:t>
+      </w:r>
+      <w:r>
+        <w:rPr>
+          <w:rFonts w:cstheme="minorHAnsi"/>
+          <w:color w:val="202122"/>
+          <w:shd w:val="clear" w:color="auto" w:fill="F8F9FA"/>
+        </w:rPr>
+        <w:t>)</w:t>
+      </w:r>
+    </w:p>
+    <w:p/>
+    <w:p>
       <w:r>
         <w:rPr>
           <w:noProof/>
         </w:rPr>
         <w:drawing>
-          <wp:inline distT="0" distB="0" distL="0" distR="0" wp14:anchorId="7580C423" wp14:editId="67F15B8A">
-            <wp:extent cx="1725095" cy="1895475"/>
-            <wp:effectExtent l="0" t="0" r="8890" b="0"/>
-            <wp:docPr id="11" name="Obraz 11"/>
+          <wp:inline distT="0" distB="0" distL="0" distR="0" wp14:anchorId="4B822035" wp14:editId="5A1A5CDB">
+            <wp:extent cx="4067175" cy="4391025"/>
+            <wp:effectExtent l="0" t="0" r="9525" b="9525"/>
+            <wp:docPr id="1" name="Obraz 1"/>
             <wp:cNvGraphicFramePr>
               <a:graphicFrameLocks xmlns:a="http://schemas.openxmlformats.org/drawingml/2006/main" noChangeAspect="1"/>
             </wp:cNvGraphicFramePr>
@@ -2102,6 +2135,196 @@
                   <pic:spPr>
                     <a:xfrm>
                       <a:off x="0" y="0"/>
+                      <a:ext cx="4067175" cy="4391025"/>
+                    </a:xfrm>
+                    <a:prstGeom prst="rect">
+                      <a:avLst/>
+                    </a:prstGeom>
+                  </pic:spPr>
+                </pic:pic>
+              </a:graphicData>
+            </a:graphic>
+          </wp:inline>
+        </w:drawing>
+      </w:r>
+    </w:p>
+    <w:p>
+      <w:r>
+        <w:t>Algorytm najmniejszej krawędzi</w:t>
+      </w:r>
+    </w:p>
+    <w:p>
+      <w:r>
+        <w:t>Ten algorytm polega na kolejnym dołączaniu do rozwiązania najkrótszych spośród dopuszczalny krawędzi. Początkowo algorytm zapisuje wszystkie krawędzie z ich długościami między wszystkimi punktami docelowymi</w:t>
+      </w:r>
+      <w:r>
+        <w:t xml:space="preserve"> w liście, a następnie sortuje je rosnąco względem długości. Algorytm wybiera </w:t>
+      </w:r>
+      <w:r>
+        <w:t xml:space="preserve">kolejne </w:t>
+      </w:r>
+      <w:r>
+        <w:t>krawęd</w:t>
+      </w:r>
+      <w:r>
+        <w:t>zi</w:t>
+      </w:r>
+      <w:r>
+        <w:t xml:space="preserve"> z listy i próbuje dołączyć j</w:t>
+      </w:r>
+      <w:r>
+        <w:t>e</w:t>
+      </w:r>
+      <w:r>
+        <w:t xml:space="preserve"> do rozwiązania. Podczas próby dołączenia krawędzi do rozwiązania algorytm sprawdza czy nie spowoduje ona utworzenia cyklu (nie dotyczy ostatniej iteracji) lub powstania wierzchołka, z którego wychodzą trzy krawędzie, jeśli dana krawędź spełnia chociaż jeden z tych warunków nie będzie brana pod uwagę w rozwiązaniu, a algorytm </w:t>
+      </w:r>
+      <w:r>
+        <w:t>przejdzie do następnej krawędzi z listy.</w:t>
+      </w:r>
+      <w:r>
+        <w:t xml:space="preserve"> Po utworzeniu połączeń między punktami docelowymi algorytm </w:t>
+      </w:r>
+      <w:r>
+        <w:t>ustawia je tak, aby pierwszym punktem na liście wynikowej był punkt początkowy, a następnie kolejne punkty które łączą krawędzie. Po wykonaniu tego wszystkiego algorytm zwraca marszrutę stworzoną z punktów docelowych.</w:t>
+      </w:r>
+    </w:p>
+    <w:p/>
+    <w:p>
+      <w:r>
+        <w:lastRenderedPageBreak/>
+        <w:t>Schemat krokowy:</w:t>
+      </w:r>
+      <w:r>
+        <w:rPr>
+          <w:noProof/>
+        </w:rPr>
+        <w:drawing>
+          <wp:inline distT="0" distB="0" distL="0" distR="0" wp14:anchorId="098A18E7" wp14:editId="45B02528">
+            <wp:extent cx="5760720" cy="5876925"/>
+            <wp:effectExtent l="0" t="0" r="0" b="9525"/>
+            <wp:docPr id="13" name="Obraz 13"/>
+            <wp:cNvGraphicFramePr>
+              <a:graphicFrameLocks xmlns:a="http://schemas.openxmlformats.org/drawingml/2006/main" noChangeAspect="1"/>
+            </wp:cNvGraphicFramePr>
+            <a:graphic xmlns:a="http://schemas.openxmlformats.org/drawingml/2006/main">
+              <a:graphicData uri="http://schemas.openxmlformats.org/drawingml/2006/picture">
+                <pic:pic xmlns:pic="http://schemas.openxmlformats.org/drawingml/2006/picture">
+                  <pic:nvPicPr>
+                    <pic:cNvPr id="1" name=""/>
+                    <pic:cNvPicPr/>
+                  </pic:nvPicPr>
+                  <pic:blipFill>
+                    <a:blip r:embed="rId16"/>
+                    <a:stretch>
+                      <a:fillRect/>
+                    </a:stretch>
+                  </pic:blipFill>
+                  <pic:spPr>
+                    <a:xfrm>
+                      <a:off x="0" y="0"/>
+                      <a:ext cx="5760720" cy="5876925"/>
+                    </a:xfrm>
+                    <a:prstGeom prst="rect">
+                      <a:avLst/>
+                    </a:prstGeom>
+                  </pic:spPr>
+                </pic:pic>
+              </a:graphicData>
+            </a:graphic>
+          </wp:inline>
+        </w:drawing>
+      </w:r>
+    </w:p>
+    <w:p>
+      <w:pPr>
+        <w:rPr>
+          <w:noProof/>
+        </w:rPr>
+      </w:pPr>
+    </w:p>
+    <w:p>
+      <w:r>
+        <w:rPr>
+          <w:noProof/>
+        </w:rPr>
+        <w:t>Niedopuszczlane sytuacje:</w:t>
+      </w:r>
+    </w:p>
+    <w:p>
+      <w:r>
+        <w:rPr>
+          <w:noProof/>
+        </w:rPr>
+        <w:t xml:space="preserve"> </w:t>
+      </w:r>
+      <w:r>
+        <w:rPr>
+          <w:noProof/>
+        </w:rPr>
+        <w:drawing>
+          <wp:inline distT="0" distB="0" distL="0" distR="0" wp14:anchorId="42B372F5" wp14:editId="10AB1432">
+            <wp:extent cx="2256922" cy="1914525"/>
+            <wp:effectExtent l="0" t="0" r="0" b="0"/>
+            <wp:docPr id="10" name="Obraz 10"/>
+            <wp:cNvGraphicFramePr>
+              <a:graphicFrameLocks xmlns:a="http://schemas.openxmlformats.org/drawingml/2006/main" noChangeAspect="1"/>
+            </wp:cNvGraphicFramePr>
+            <a:graphic xmlns:a="http://schemas.openxmlformats.org/drawingml/2006/main">
+              <a:graphicData uri="http://schemas.openxmlformats.org/drawingml/2006/picture">
+                <pic:pic xmlns:pic="http://schemas.openxmlformats.org/drawingml/2006/picture">
+                  <pic:nvPicPr>
+                    <pic:cNvPr id="1" name=""/>
+                    <pic:cNvPicPr/>
+                  </pic:nvPicPr>
+                  <pic:blipFill>
+                    <a:blip r:embed="rId17"/>
+                    <a:stretch>
+                      <a:fillRect/>
+                    </a:stretch>
+                  </pic:blipFill>
+                  <pic:spPr>
+                    <a:xfrm>
+                      <a:off x="0" y="0"/>
+                      <a:ext cx="2265721" cy="1921989"/>
+                    </a:xfrm>
+                    <a:prstGeom prst="rect">
+                      <a:avLst/>
+                    </a:prstGeom>
+                  </pic:spPr>
+                </pic:pic>
+              </a:graphicData>
+            </a:graphic>
+          </wp:inline>
+        </w:drawing>
+      </w:r>
+      <w:r>
+        <w:rPr>
+          <w:noProof/>
+        </w:rPr>
+        <w:drawing>
+          <wp:inline distT="0" distB="0" distL="0" distR="0" wp14:anchorId="7580C423" wp14:editId="67F15B8A">
+            <wp:extent cx="1725095" cy="1895475"/>
+            <wp:effectExtent l="0" t="0" r="8890" b="0"/>
+            <wp:docPr id="11" name="Obraz 11"/>
+            <wp:cNvGraphicFramePr>
+              <a:graphicFrameLocks xmlns:a="http://schemas.openxmlformats.org/drawingml/2006/main" noChangeAspect="1"/>
+            </wp:cNvGraphicFramePr>
+            <a:graphic xmlns:a="http://schemas.openxmlformats.org/drawingml/2006/main">
+              <a:graphicData uri="http://schemas.openxmlformats.org/drawingml/2006/picture">
+                <pic:pic xmlns:pic="http://schemas.openxmlformats.org/drawingml/2006/picture">
+                  <pic:nvPicPr>
+                    <pic:cNvPr id="1" name=""/>
+                    <pic:cNvPicPr/>
+                  </pic:nvPicPr>
+                  <pic:blipFill>
+                    <a:blip r:embed="rId18"/>
+                    <a:stretch>
+                      <a:fillRect/>
+                    </a:stretch>
+                  </pic:blipFill>
+                  <pic:spPr>
+                    <a:xfrm>
+                      <a:off x="0" y="0"/>
                       <a:ext cx="1726720" cy="1897261"/>
                     </a:xfrm>
                     <a:prstGeom prst="rect">
@@ -2134,7 +2357,7 @@
                     <pic:cNvPicPr/>
                   </pic:nvPicPr>
                   <pic:blipFill>
-                    <a:blip r:embed="rId16"/>
+                    <a:blip r:embed="rId19"/>
                     <a:stretch>
                       <a:fillRect/>
                     </a:stretch>
@@ -2342,11 +2565,17 @@
     </w:p>
     <w:p>
       <w:r>
-        <w:t>-Ogólne zagadnie komiwojażera:</w:t>
-      </w:r>
-    </w:p>
-    <w:p>
-      <w:hyperlink r:id="rId17" w:history="1">
+        <w:t>-</w:t>
+      </w:r>
+      <w:r>
+        <w:t>Z</w:t>
+      </w:r>
+      <w:r>
+        <w:t>agadnie komiwojażera:</w:t>
+      </w:r>
+    </w:p>
+    <w:p>
+      <w:hyperlink r:id="rId20" w:history="1">
         <w:r>
           <w:rPr>
             <w:rStyle w:val="Hipercze"/>
@@ -2356,7 +2585,7 @@
       </w:hyperlink>
     </w:p>
     <w:p>
-      <w:hyperlink r:id="rId18" w:history="1">
+      <w:hyperlink r:id="rId21" w:history="1">
         <w:r>
           <w:rPr>
             <w:rStyle w:val="Hipercze"/>
@@ -2371,7 +2600,7 @@
       </w:r>
     </w:p>
     <w:p>
-      <w:hyperlink r:id="rId19" w:history="1">
+      <w:hyperlink r:id="rId22" w:history="1">
         <w:r>
           <w:rPr>
             <w:rStyle w:val="Hipercze"/>
@@ -2381,7 +2610,7 @@
       </w:hyperlink>
     </w:p>
     <w:p>
-      <w:hyperlink r:id="rId20" w:history="1">
+      <w:hyperlink r:id="rId23" w:history="1">
         <w:r>
           <w:rPr>
             <w:rStyle w:val="Hipercze"/>
@@ -2396,7 +2625,7 @@
       </w:r>
     </w:p>
     <w:p>
-      <w:hyperlink r:id="rId21" w:history="1">
+      <w:hyperlink r:id="rId24" w:history="1">
         <w:r>
           <w:rPr>
             <w:rStyle w:val="Hipercze"/>
@@ -2406,7 +2635,7 @@
       </w:hyperlink>
     </w:p>
     <w:p>
-      <w:hyperlink r:id="rId22" w:history="1">
+      <w:hyperlink r:id="rId25" w:history="1">
         <w:r>
           <w:rPr>
             <w:rStyle w:val="Hipercze"/>
@@ -2423,19 +2652,11 @@
         <w:t>zachłanny</w:t>
       </w:r>
       <w:r>
-        <w:t xml:space="preserve"> (Brute-</w:t>
-      </w:r>
-      <w:proofErr w:type="spellStart"/>
-      <w:r>
-        <w:t>force</w:t>
-      </w:r>
-      <w:proofErr w:type="spellEnd"/>
-      <w:r>
-        <w:t>)</w:t>
-      </w:r>
-    </w:p>
-    <w:p>
-      <w:hyperlink r:id="rId23" w:history="1">
+        <w:t xml:space="preserve"> (Brute-force)</w:t>
+      </w:r>
+    </w:p>
+    <w:p>
+      <w:hyperlink r:id="rId26" w:history="1">
         <w:r>
           <w:rPr>
             <w:rStyle w:val="Hipercze"/>
@@ -2450,7 +2671,7 @@
       </w:r>
     </w:p>
     <w:p>
-      <w:hyperlink r:id="rId24" w:history="1">
+      <w:hyperlink r:id="rId27" w:history="1">
         <w:r>
           <w:rPr>
             <w:rStyle w:val="Hipercze"/>

</xml_diff>